<commit_message>
se termino la clasificacion de las metodologias o tecnicas
</commit_message>
<xml_diff>
--- a/Protocolo de Tesis.docx
+++ b/Protocolo de Tesis.docx
@@ -236,6 +236,9 @@
         </w:numPr>
         <w:spacing w:line="240" w:lineRule="auto"/>
       </w:pPr>
+      <w:bookmarkStart w:id="0" w:name="OLE_LINK1"/>
+      <w:bookmarkStart w:id="1" w:name="_GoBack"/>
+      <w:bookmarkEnd w:id="1"/>
       <w:r>
         <w:t xml:space="preserve">RQ1: </w:t>
       </w:r>
@@ -420,10 +423,7 @@
         <w:t>medios</w:t>
       </w:r>
       <w:r>
-        <w:t xml:space="preserve"> se han publicado más </w:t>
-      </w:r>
-      <w:r>
-        <w:t xml:space="preserve"> estudios sobre</w:t>
+        <w:t xml:space="preserve"> se han publicado más  estudios sobre</w:t>
       </w:r>
       <w:r>
         <w:t xml:space="preserve"> m</w:t>
@@ -455,10 +455,54 @@
     </w:p>
     <w:p>
       <w:pPr>
-        <w:spacing w:line="240" w:lineRule="auto"/>
-      </w:pPr>
-      <w:bookmarkStart w:id="0" w:name="_GoBack"/>
-      <w:bookmarkEnd w:id="0"/>
+        <w:pStyle w:val="Prrafodelista"/>
+        <w:numPr>
+          <w:ilvl w:val="0"/>
+          <w:numId w:val="1"/>
+        </w:numPr>
+        <w:spacing w:line="240" w:lineRule="auto"/>
+      </w:pPr>
+      <w:r>
+        <w:t>RQ5: ¿Qué categorías de aplicación existen en la informática médica?</w:t>
+      </w:r>
+    </w:p>
+    <w:p>
+      <w:pPr>
+        <w:pStyle w:val="Prrafodelista"/>
+        <w:numPr>
+          <w:ilvl w:val="0"/>
+          <w:numId w:val="1"/>
+        </w:numPr>
+        <w:spacing w:line="240" w:lineRule="auto"/>
+      </w:pPr>
+      <w:r>
+        <w:t>RQ6: ¿En qué tipo de aplicaciones se está usando los métodos de usabilidad?</w:t>
+      </w:r>
+    </w:p>
+    <w:p>
+      <w:pPr>
+        <w:pStyle w:val="Prrafodelista"/>
+        <w:numPr>
+          <w:ilvl w:val="0"/>
+          <w:numId w:val="1"/>
+        </w:numPr>
+        <w:spacing w:line="240" w:lineRule="auto"/>
+      </w:pPr>
+      <w:r>
+        <w:t>RQ7: ¿Qué beneficios se evidencian en la informática médica respecto al uso de metodologías de evaluación de usabilidad?</w:t>
+      </w:r>
+    </w:p>
+    <w:bookmarkEnd w:id="0"/>
+    <w:p>
+      <w:pPr>
+        <w:pStyle w:val="Prrafodelista"/>
+        <w:spacing w:line="240" w:lineRule="auto"/>
+      </w:pPr>
+    </w:p>
+    <w:p>
+      <w:pPr>
+        <w:spacing w:line="240" w:lineRule="auto"/>
+      </w:pPr>
     </w:p>
     <w:p>
       <w:pPr>
@@ -564,22 +608,14 @@
         <w:spacing w:line="240" w:lineRule="auto"/>
       </w:pPr>
       <w:r>
+        <w:lastRenderedPageBreak/>
         <w:t xml:space="preserve">CRE3: no se consideraran los </w:t>
       </w:r>
       <w:r>
         <w:t>artículos</w:t>
       </w:r>
       <w:r>
-        <w:t xml:space="preserve"> redactados en idiomas diferentes a :  </w:t>
-      </w:r>
-      <w:r>
-        <w:t>inglés</w:t>
-      </w:r>
-      <w:r>
-        <w:t xml:space="preserve"> o</w:t>
-      </w:r>
-      <w:r>
-        <w:t xml:space="preserve"> español</w:t>
+        <w:t xml:space="preserve"> redactados en idiomas diferentes a :  inglés o español</w:t>
       </w:r>
     </w:p>
     <w:p>

</xml_diff>

<commit_message>
se agrego los articulos de webofscience IEEE y pudmed
</commit_message>
<xml_diff>
--- a/Protocolo de Tesis.docx
+++ b/Protocolo de Tesis.docx
@@ -179,11 +179,25 @@
     </w:p>
     <w:p>
       <w:pPr>
+        <w:tabs>
+          <w:tab w:val="center" w:pos="4252"/>
+        </w:tabs>
         <w:spacing w:after="0"/>
       </w:pPr>
       <w:r>
         <w:t>Dicha cadena devuelve 236 resultados.</w:t>
       </w:r>
+      <w:r>
+        <w:tab/>
+      </w:r>
+    </w:p>
+    <w:p>
+      <w:pPr>
+        <w:tabs>
+          <w:tab w:val="center" w:pos="4252"/>
+        </w:tabs>
+        <w:spacing w:after="0"/>
+      </w:pPr>
     </w:p>
     <w:p>
       <w:pPr>
@@ -237,8 +251,6 @@
         <w:spacing w:line="240" w:lineRule="auto"/>
       </w:pPr>
       <w:bookmarkStart w:id="0" w:name="OLE_LINK1"/>
-      <w:bookmarkStart w:id="1" w:name="_GoBack"/>
-      <w:bookmarkEnd w:id="1"/>
       <w:r>
         <w:t xml:space="preserve">RQ1: </w:t>
       </w:r>
@@ -595,7 +607,10 @@
         <w:spacing w:line="240" w:lineRule="auto"/>
       </w:pPr>
       <w:r>
-        <w:t>CRE2: no se consideraran los artículos duplicados.</w:t>
+        <w:t>CRE2: N</w:t>
+      </w:r>
+      <w:r>
+        <w:t>o se consideraran los artículos duplicados.</w:t>
       </w:r>
     </w:p>
     <w:p>
@@ -615,8 +630,2415 @@
         <w:t>artículos</w:t>
       </w:r>
       <w:r>
-        <w:t xml:space="preserve"> redactados en idiomas diferentes a :  inglés o español</w:t>
-      </w:r>
+        <w:t xml:space="preserve"> redactados en idiomas diferentes </w:t>
+      </w:r>
+      <w:r>
+        <w:t>a: inglés</w:t>
+      </w:r>
+      <w:r>
+        <w:t xml:space="preserve"> o español</w:t>
+      </w:r>
+      <w:r>
+        <w:t>.</w:t>
+      </w:r>
+    </w:p>
+    <w:p>
+      <w:pPr>
+        <w:pStyle w:val="Prrafodelista"/>
+        <w:numPr>
+          <w:ilvl w:val="0"/>
+          <w:numId w:val="3"/>
+        </w:numPr>
+        <w:spacing w:line="240" w:lineRule="auto"/>
+      </w:pPr>
+      <w:r>
+        <w:t>CRE2: No se consideraran los artículos de resumen de conferencias.</w:t>
+      </w:r>
+    </w:p>
+    <w:p>
+      <w:pPr>
+        <w:pStyle w:val="Prrafodelista"/>
+        <w:spacing w:line="240" w:lineRule="auto"/>
+      </w:pPr>
+    </w:p>
+    <w:p>
+      <w:pPr>
+        <w:spacing w:line="240" w:lineRule="auto"/>
+      </w:pPr>
+    </w:p>
+    <w:p>
+      <w:pPr>
+        <w:spacing w:line="240" w:lineRule="auto"/>
+      </w:pPr>
+    </w:p>
+    <w:p>
+      <w:pPr>
+        <w:spacing w:line="240" w:lineRule="auto"/>
+      </w:pPr>
+      <w:r>
+        <w:t xml:space="preserve">Para web of </w:t>
+      </w:r>
+      <w:proofErr w:type="spellStart"/>
+      <w:r>
+        <w:t>sciense</w:t>
+      </w:r>
+      <w:proofErr w:type="spellEnd"/>
+      <w:r>
+        <w:t xml:space="preserve"> </w:t>
+      </w:r>
+    </w:p>
+    <w:p>
+      <w:pPr>
+        <w:spacing w:after="0" w:line="270" w:lineRule="atLeast"/>
+        <w:rPr>
+          <w:rFonts w:ascii="inherit" w:eastAsia="Times New Roman" w:hAnsi="inherit" w:cs="Arial"/>
+          <w:color w:val="333333"/>
+          <w:sz w:val="21"/>
+          <w:szCs w:val="21"/>
+          <w:lang w:val="es-PE" w:eastAsia="es-PE"/>
+        </w:rPr>
+      </w:pPr>
+      <w:r>
+        <w:rPr>
+          <w:rFonts w:ascii="inherit" w:eastAsia="Times New Roman" w:hAnsi="inherit" w:cs="Arial"/>
+          <w:color w:val="333333"/>
+          <w:sz w:val="21"/>
+          <w:szCs w:val="21"/>
+          <w:lang w:val="es-PE" w:eastAsia="es-PE"/>
+        </w:rPr>
+        <w:br/>
+        <w:t>TS=(( "software  development"  OR  "software  construction"  OR  "software  Project*"  OR  "software  process*"  OR  "software  engineering"  )  AND  ( "</w:t>
+      </w:r>
+      <w:proofErr w:type="spellStart"/>
+      <w:r>
+        <w:rPr>
+          <w:rFonts w:ascii="inherit" w:eastAsia="Times New Roman" w:hAnsi="inherit" w:cs="Arial"/>
+          <w:color w:val="333333"/>
+          <w:sz w:val="21"/>
+          <w:szCs w:val="21"/>
+          <w:lang w:val="es-PE" w:eastAsia="es-PE"/>
+        </w:rPr>
+        <w:t>usability</w:t>
+      </w:r>
+      <w:proofErr w:type="spellEnd"/>
+      <w:r>
+        <w:rPr>
+          <w:rFonts w:ascii="inherit" w:eastAsia="Times New Roman" w:hAnsi="inherit" w:cs="Arial"/>
+          <w:color w:val="333333"/>
+          <w:sz w:val="21"/>
+          <w:szCs w:val="21"/>
+          <w:lang w:val="es-PE" w:eastAsia="es-PE"/>
+        </w:rPr>
+        <w:t>" OR "usable" )  AND  ( "medical" OR “</w:t>
+      </w:r>
+      <w:proofErr w:type="spellStart"/>
+      <w:r>
+        <w:rPr>
+          <w:rFonts w:ascii="inherit" w:eastAsia="Times New Roman" w:hAnsi="inherit" w:cs="Arial"/>
+          <w:color w:val="333333"/>
+          <w:sz w:val="21"/>
+          <w:szCs w:val="21"/>
+          <w:lang w:val="es-PE" w:eastAsia="es-PE"/>
+        </w:rPr>
+        <w:t>health</w:t>
+      </w:r>
+      <w:proofErr w:type="spellEnd"/>
+      <w:r>
+        <w:rPr>
+          <w:rFonts w:ascii="inherit" w:eastAsia="Times New Roman" w:hAnsi="inherit" w:cs="Arial"/>
+          <w:color w:val="333333"/>
+          <w:sz w:val="21"/>
+          <w:szCs w:val="21"/>
+          <w:lang w:val="es-PE" w:eastAsia="es-PE"/>
+        </w:rPr>
+        <w:t>” )  ) </w:t>
+      </w:r>
+    </w:p>
+    <w:p>
+      <w:pPr>
+        <w:spacing w:line="240" w:lineRule="auto"/>
+        <w:rPr>
+          <w:rFonts w:ascii="inherit" w:eastAsia="Times New Roman" w:hAnsi="inherit" w:cs="Arial"/>
+          <w:i/>
+          <w:iCs/>
+          <w:color w:val="666666"/>
+          <w:sz w:val="20"/>
+          <w:szCs w:val="20"/>
+          <w:lang w:val="es-PE" w:eastAsia="es-PE"/>
+        </w:rPr>
+      </w:pPr>
+      <w:r>
+        <w:rPr>
+          <w:rFonts w:ascii="inherit" w:eastAsia="Times New Roman" w:hAnsi="inherit" w:cs="Arial"/>
+          <w:i/>
+          <w:iCs/>
+          <w:color w:val="666666"/>
+          <w:sz w:val="20"/>
+          <w:szCs w:val="20"/>
+          <w:lang w:val="es-PE" w:eastAsia="es-PE"/>
+        </w:rPr>
+        <w:t>Índices=SCI-EXPANDED, SSCI, A&amp;HCI, ESCI Período de tiempo=Todos los años</w:t>
+      </w:r>
+    </w:p>
+    <w:p>
+      <w:pPr>
+        <w:spacing w:line="240" w:lineRule="auto"/>
+        <w:rPr>
+          <w:rFonts w:ascii="inherit" w:eastAsia="Times New Roman" w:hAnsi="inherit" w:cs="Arial"/>
+          <w:i/>
+          <w:iCs/>
+          <w:color w:val="666666"/>
+          <w:sz w:val="20"/>
+          <w:szCs w:val="20"/>
+          <w:lang w:val="es-PE" w:eastAsia="es-PE"/>
+        </w:rPr>
+      </w:pPr>
+      <w:r>
+        <w:rPr>
+          <w:rFonts w:ascii="inherit" w:eastAsia="Times New Roman" w:hAnsi="inherit" w:cs="Arial"/>
+          <w:i/>
+          <w:iCs/>
+          <w:color w:val="666666"/>
+          <w:sz w:val="20"/>
+          <w:szCs w:val="20"/>
+          <w:lang w:val="es-PE" w:eastAsia="es-PE"/>
+        </w:rPr>
+        <w:t xml:space="preserve">66 </w:t>
+      </w:r>
+      <w:proofErr w:type="spellStart"/>
+      <w:r>
+        <w:rPr>
+          <w:rFonts w:ascii="inherit" w:eastAsia="Times New Roman" w:hAnsi="inherit" w:cs="Arial"/>
+          <w:i/>
+          <w:iCs/>
+          <w:color w:val="666666"/>
+          <w:sz w:val="20"/>
+          <w:szCs w:val="20"/>
+          <w:lang w:val="es-PE" w:eastAsia="es-PE"/>
+        </w:rPr>
+        <w:t>articulos</w:t>
+      </w:r>
+      <w:proofErr w:type="spellEnd"/>
+    </w:p>
+    <w:p>
+      <w:pPr>
+        <w:spacing w:line="240" w:lineRule="auto"/>
+        <w:rPr>
+          <w:rFonts w:ascii="inherit" w:eastAsia="Times New Roman" w:hAnsi="inherit" w:cs="Arial"/>
+          <w:i/>
+          <w:iCs/>
+          <w:color w:val="666666"/>
+          <w:sz w:val="20"/>
+          <w:szCs w:val="20"/>
+          <w:lang w:val="es-PE" w:eastAsia="es-PE"/>
+        </w:rPr>
+      </w:pPr>
+    </w:p>
+    <w:p>
+      <w:pPr>
+        <w:spacing w:line="240" w:lineRule="auto"/>
+        <w:rPr>
+          <w:rFonts w:ascii="inherit" w:eastAsia="Times New Roman" w:hAnsi="inherit" w:cs="Arial"/>
+          <w:i/>
+          <w:iCs/>
+          <w:color w:val="666666"/>
+          <w:sz w:val="20"/>
+          <w:szCs w:val="20"/>
+          <w:lang w:val="es-PE" w:eastAsia="es-PE"/>
+        </w:rPr>
+      </w:pPr>
+      <w:r>
+        <w:rPr>
+          <w:rFonts w:ascii="inherit" w:eastAsia="Times New Roman" w:hAnsi="inherit" w:cs="Arial"/>
+          <w:i/>
+          <w:iCs/>
+          <w:color w:val="666666"/>
+          <w:sz w:val="20"/>
+          <w:szCs w:val="20"/>
+          <w:lang w:val="es-PE" w:eastAsia="es-PE"/>
+        </w:rPr>
+        <w:t>Para IEEE</w:t>
+      </w:r>
+    </w:p>
+    <w:p>
+      <w:pPr>
+        <w:spacing w:after="0" w:line="240" w:lineRule="auto"/>
+        <w:rPr>
+          <w:rFonts w:ascii="Arial" w:eastAsia="Times New Roman" w:hAnsi="Arial" w:cs="Arial"/>
+          <w:b/>
+          <w:bCs/>
+          <w:color w:val="333333"/>
+          <w:sz w:val="25"/>
+          <w:szCs w:val="25"/>
+          <w:shd w:val="clear" w:color="auto" w:fill="F8F8F8"/>
+          <w:lang w:val="es-PE" w:eastAsia="es-PE"/>
+        </w:rPr>
+      </w:pPr>
+      <w:r>
+        <w:rPr>
+          <w:rFonts w:ascii="Arial" w:eastAsia="Times New Roman" w:hAnsi="Arial" w:cs="Arial"/>
+          <w:b/>
+          <w:bCs/>
+          <w:color w:val="196600"/>
+          <w:sz w:val="25"/>
+          <w:szCs w:val="25"/>
+          <w:shd w:val="clear" w:color="auto" w:fill="F8F8F8"/>
+          <w:lang w:val="es-PE" w:eastAsia="es-PE"/>
+        </w:rPr>
+        <w:t>((("</w:t>
+      </w:r>
+      <w:proofErr w:type="spellStart"/>
+      <w:r>
+        <w:rPr>
+          <w:rFonts w:ascii="Arial" w:eastAsia="Times New Roman" w:hAnsi="Arial" w:cs="Arial"/>
+          <w:b/>
+          <w:bCs/>
+          <w:color w:val="196600"/>
+          <w:sz w:val="25"/>
+          <w:szCs w:val="25"/>
+          <w:shd w:val="clear" w:color="auto" w:fill="F8F8F8"/>
+          <w:lang w:val="es-PE" w:eastAsia="es-PE"/>
+        </w:rPr>
+        <w:t>Author</w:t>
+      </w:r>
+      <w:proofErr w:type="spellEnd"/>
+      <w:r>
+        <w:rPr>
+          <w:rFonts w:ascii="Arial" w:eastAsia="Times New Roman" w:hAnsi="Arial" w:cs="Arial"/>
+          <w:b/>
+          <w:bCs/>
+          <w:color w:val="196600"/>
+          <w:sz w:val="25"/>
+          <w:szCs w:val="25"/>
+          <w:shd w:val="clear" w:color="auto" w:fill="F8F8F8"/>
+          <w:lang w:val="es-PE" w:eastAsia="es-PE"/>
+        </w:rPr>
+        <w:t xml:space="preserve"> </w:t>
+      </w:r>
+      <w:proofErr w:type="spellStart"/>
+      <w:r>
+        <w:rPr>
+          <w:rFonts w:ascii="Arial" w:eastAsia="Times New Roman" w:hAnsi="Arial" w:cs="Arial"/>
+          <w:b/>
+          <w:bCs/>
+          <w:color w:val="196600"/>
+          <w:sz w:val="25"/>
+          <w:szCs w:val="25"/>
+          <w:shd w:val="clear" w:color="auto" w:fill="F8F8F8"/>
+          <w:lang w:val="es-PE" w:eastAsia="es-PE"/>
+        </w:rPr>
+        <w:t>Keywords</w:t>
+      </w:r>
+      <w:proofErr w:type="spellEnd"/>
+      <w:r>
+        <w:rPr>
+          <w:rFonts w:ascii="Arial" w:eastAsia="Times New Roman" w:hAnsi="Arial" w:cs="Arial"/>
+          <w:b/>
+          <w:bCs/>
+          <w:color w:val="196600"/>
+          <w:sz w:val="25"/>
+          <w:szCs w:val="25"/>
+          <w:shd w:val="clear" w:color="auto" w:fill="F8F8F8"/>
+          <w:lang w:val="es-PE" w:eastAsia="es-PE"/>
+        </w:rPr>
+        <w:t xml:space="preserve">": "software </w:t>
+      </w:r>
+      <w:proofErr w:type="spellStart"/>
+      <w:r>
+        <w:rPr>
+          <w:rFonts w:ascii="Arial" w:eastAsia="Times New Roman" w:hAnsi="Arial" w:cs="Arial"/>
+          <w:b/>
+          <w:bCs/>
+          <w:color w:val="196600"/>
+          <w:sz w:val="25"/>
+          <w:szCs w:val="25"/>
+          <w:shd w:val="clear" w:color="auto" w:fill="F8F8F8"/>
+          <w:lang w:val="es-PE" w:eastAsia="es-PE"/>
+        </w:rPr>
+        <w:t>development</w:t>
+      </w:r>
+      <w:proofErr w:type="spellEnd"/>
+      <w:r>
+        <w:rPr>
+          <w:rFonts w:ascii="Arial" w:eastAsia="Times New Roman" w:hAnsi="Arial" w:cs="Arial"/>
+          <w:b/>
+          <w:bCs/>
+          <w:color w:val="196600"/>
+          <w:sz w:val="25"/>
+          <w:szCs w:val="25"/>
+          <w:shd w:val="clear" w:color="auto" w:fill="F8F8F8"/>
+          <w:lang w:val="es-PE" w:eastAsia="es-PE"/>
+        </w:rPr>
+        <w:t>" OR "</w:t>
+      </w:r>
+      <w:proofErr w:type="spellStart"/>
+      <w:r>
+        <w:rPr>
+          <w:rFonts w:ascii="Arial" w:eastAsia="Times New Roman" w:hAnsi="Arial" w:cs="Arial"/>
+          <w:b/>
+          <w:bCs/>
+          <w:color w:val="196600"/>
+          <w:sz w:val="25"/>
+          <w:szCs w:val="25"/>
+          <w:shd w:val="clear" w:color="auto" w:fill="F8F8F8"/>
+          <w:lang w:val="es-PE" w:eastAsia="es-PE"/>
+        </w:rPr>
+        <w:t>Author</w:t>
+      </w:r>
+      <w:proofErr w:type="spellEnd"/>
+      <w:r>
+        <w:rPr>
+          <w:rFonts w:ascii="Arial" w:eastAsia="Times New Roman" w:hAnsi="Arial" w:cs="Arial"/>
+          <w:b/>
+          <w:bCs/>
+          <w:color w:val="196600"/>
+          <w:sz w:val="25"/>
+          <w:szCs w:val="25"/>
+          <w:shd w:val="clear" w:color="auto" w:fill="F8F8F8"/>
+          <w:lang w:val="es-PE" w:eastAsia="es-PE"/>
+        </w:rPr>
+        <w:t xml:space="preserve"> </w:t>
+      </w:r>
+      <w:proofErr w:type="spellStart"/>
+      <w:r>
+        <w:rPr>
+          <w:rFonts w:ascii="Arial" w:eastAsia="Times New Roman" w:hAnsi="Arial" w:cs="Arial"/>
+          <w:b/>
+          <w:bCs/>
+          <w:color w:val="196600"/>
+          <w:sz w:val="25"/>
+          <w:szCs w:val="25"/>
+          <w:shd w:val="clear" w:color="auto" w:fill="F8F8F8"/>
+          <w:lang w:val="es-PE" w:eastAsia="es-PE"/>
+        </w:rPr>
+        <w:t>Keywords</w:t>
+      </w:r>
+      <w:proofErr w:type="spellEnd"/>
+      <w:r>
+        <w:rPr>
+          <w:rFonts w:ascii="Arial" w:eastAsia="Times New Roman" w:hAnsi="Arial" w:cs="Arial"/>
+          <w:b/>
+          <w:bCs/>
+          <w:color w:val="196600"/>
+          <w:sz w:val="25"/>
+          <w:szCs w:val="25"/>
+          <w:shd w:val="clear" w:color="auto" w:fill="F8F8F8"/>
+          <w:lang w:val="es-PE" w:eastAsia="es-PE"/>
+        </w:rPr>
+        <w:t xml:space="preserve">": "software </w:t>
+      </w:r>
+      <w:proofErr w:type="spellStart"/>
+      <w:r>
+        <w:rPr>
+          <w:rFonts w:ascii="Arial" w:eastAsia="Times New Roman" w:hAnsi="Arial" w:cs="Arial"/>
+          <w:b/>
+          <w:bCs/>
+          <w:color w:val="196600"/>
+          <w:sz w:val="25"/>
+          <w:szCs w:val="25"/>
+          <w:shd w:val="clear" w:color="auto" w:fill="F8F8F8"/>
+          <w:lang w:val="es-PE" w:eastAsia="es-PE"/>
+        </w:rPr>
+        <w:t>construction</w:t>
+      </w:r>
+      <w:proofErr w:type="spellEnd"/>
+      <w:r>
+        <w:rPr>
+          <w:rFonts w:ascii="Arial" w:eastAsia="Times New Roman" w:hAnsi="Arial" w:cs="Arial"/>
+          <w:b/>
+          <w:bCs/>
+          <w:color w:val="196600"/>
+          <w:sz w:val="25"/>
+          <w:szCs w:val="25"/>
+          <w:shd w:val="clear" w:color="auto" w:fill="F8F8F8"/>
+          <w:lang w:val="es-PE" w:eastAsia="es-PE"/>
+        </w:rPr>
+        <w:t>" OR "</w:t>
+      </w:r>
+      <w:proofErr w:type="spellStart"/>
+      <w:r>
+        <w:rPr>
+          <w:rFonts w:ascii="Arial" w:eastAsia="Times New Roman" w:hAnsi="Arial" w:cs="Arial"/>
+          <w:b/>
+          <w:bCs/>
+          <w:color w:val="196600"/>
+          <w:sz w:val="25"/>
+          <w:szCs w:val="25"/>
+          <w:shd w:val="clear" w:color="auto" w:fill="F8F8F8"/>
+          <w:lang w:val="es-PE" w:eastAsia="es-PE"/>
+        </w:rPr>
+        <w:t>Author</w:t>
+      </w:r>
+      <w:proofErr w:type="spellEnd"/>
+      <w:r>
+        <w:rPr>
+          <w:rFonts w:ascii="Arial" w:eastAsia="Times New Roman" w:hAnsi="Arial" w:cs="Arial"/>
+          <w:b/>
+          <w:bCs/>
+          <w:color w:val="196600"/>
+          <w:sz w:val="25"/>
+          <w:szCs w:val="25"/>
+          <w:shd w:val="clear" w:color="auto" w:fill="F8F8F8"/>
+          <w:lang w:val="es-PE" w:eastAsia="es-PE"/>
+        </w:rPr>
+        <w:t xml:space="preserve"> </w:t>
+      </w:r>
+      <w:proofErr w:type="spellStart"/>
+      <w:r>
+        <w:rPr>
+          <w:rFonts w:ascii="Arial" w:eastAsia="Times New Roman" w:hAnsi="Arial" w:cs="Arial"/>
+          <w:b/>
+          <w:bCs/>
+          <w:color w:val="196600"/>
+          <w:sz w:val="25"/>
+          <w:szCs w:val="25"/>
+          <w:shd w:val="clear" w:color="auto" w:fill="F8F8F8"/>
+          <w:lang w:val="es-PE" w:eastAsia="es-PE"/>
+        </w:rPr>
+        <w:t>Keywords</w:t>
+      </w:r>
+      <w:proofErr w:type="spellEnd"/>
+      <w:r>
+        <w:rPr>
+          <w:rFonts w:ascii="Arial" w:eastAsia="Times New Roman" w:hAnsi="Arial" w:cs="Arial"/>
+          <w:b/>
+          <w:bCs/>
+          <w:color w:val="196600"/>
+          <w:sz w:val="25"/>
+          <w:szCs w:val="25"/>
+          <w:shd w:val="clear" w:color="auto" w:fill="F8F8F8"/>
+          <w:lang w:val="es-PE" w:eastAsia="es-PE"/>
+        </w:rPr>
+        <w:t>": "software Project*" OR "</w:t>
+      </w:r>
+      <w:proofErr w:type="spellStart"/>
+      <w:r>
+        <w:rPr>
+          <w:rFonts w:ascii="Arial" w:eastAsia="Times New Roman" w:hAnsi="Arial" w:cs="Arial"/>
+          <w:b/>
+          <w:bCs/>
+          <w:color w:val="196600"/>
+          <w:sz w:val="25"/>
+          <w:szCs w:val="25"/>
+          <w:shd w:val="clear" w:color="auto" w:fill="F8F8F8"/>
+          <w:lang w:val="es-PE" w:eastAsia="es-PE"/>
+        </w:rPr>
+        <w:t>Author</w:t>
+      </w:r>
+      <w:proofErr w:type="spellEnd"/>
+      <w:r>
+        <w:rPr>
+          <w:rFonts w:ascii="Arial" w:eastAsia="Times New Roman" w:hAnsi="Arial" w:cs="Arial"/>
+          <w:b/>
+          <w:bCs/>
+          <w:color w:val="196600"/>
+          <w:sz w:val="25"/>
+          <w:szCs w:val="25"/>
+          <w:shd w:val="clear" w:color="auto" w:fill="F8F8F8"/>
+          <w:lang w:val="es-PE" w:eastAsia="es-PE"/>
+        </w:rPr>
+        <w:t xml:space="preserve"> </w:t>
+      </w:r>
+      <w:proofErr w:type="spellStart"/>
+      <w:r>
+        <w:rPr>
+          <w:rFonts w:ascii="Arial" w:eastAsia="Times New Roman" w:hAnsi="Arial" w:cs="Arial"/>
+          <w:b/>
+          <w:bCs/>
+          <w:color w:val="196600"/>
+          <w:sz w:val="25"/>
+          <w:szCs w:val="25"/>
+          <w:shd w:val="clear" w:color="auto" w:fill="F8F8F8"/>
+          <w:lang w:val="es-PE" w:eastAsia="es-PE"/>
+        </w:rPr>
+        <w:t>Keywords</w:t>
+      </w:r>
+      <w:proofErr w:type="spellEnd"/>
+      <w:r>
+        <w:rPr>
+          <w:rFonts w:ascii="Arial" w:eastAsia="Times New Roman" w:hAnsi="Arial" w:cs="Arial"/>
+          <w:b/>
+          <w:bCs/>
+          <w:color w:val="196600"/>
+          <w:sz w:val="25"/>
+          <w:szCs w:val="25"/>
+          <w:shd w:val="clear" w:color="auto" w:fill="F8F8F8"/>
+          <w:lang w:val="es-PE" w:eastAsia="es-PE"/>
+        </w:rPr>
+        <w:t xml:space="preserve">": "software </w:t>
+      </w:r>
+      <w:proofErr w:type="spellStart"/>
+      <w:r>
+        <w:rPr>
+          <w:rFonts w:ascii="Arial" w:eastAsia="Times New Roman" w:hAnsi="Arial" w:cs="Arial"/>
+          <w:b/>
+          <w:bCs/>
+          <w:color w:val="196600"/>
+          <w:sz w:val="25"/>
+          <w:szCs w:val="25"/>
+          <w:shd w:val="clear" w:color="auto" w:fill="F8F8F8"/>
+          <w:lang w:val="es-PE" w:eastAsia="es-PE"/>
+        </w:rPr>
+        <w:t>process</w:t>
+      </w:r>
+      <w:proofErr w:type="spellEnd"/>
+      <w:r>
+        <w:rPr>
+          <w:rFonts w:ascii="Arial" w:eastAsia="Times New Roman" w:hAnsi="Arial" w:cs="Arial"/>
+          <w:b/>
+          <w:bCs/>
+          <w:color w:val="196600"/>
+          <w:sz w:val="25"/>
+          <w:szCs w:val="25"/>
+          <w:shd w:val="clear" w:color="auto" w:fill="F8F8F8"/>
+          <w:lang w:val="es-PE" w:eastAsia="es-PE"/>
+        </w:rPr>
+        <w:t>*" OR "</w:t>
+      </w:r>
+      <w:proofErr w:type="spellStart"/>
+      <w:r>
+        <w:rPr>
+          <w:rFonts w:ascii="Arial" w:eastAsia="Times New Roman" w:hAnsi="Arial" w:cs="Arial"/>
+          <w:b/>
+          <w:bCs/>
+          <w:color w:val="196600"/>
+          <w:sz w:val="25"/>
+          <w:szCs w:val="25"/>
+          <w:shd w:val="clear" w:color="auto" w:fill="F8F8F8"/>
+          <w:lang w:val="es-PE" w:eastAsia="es-PE"/>
+        </w:rPr>
+        <w:t>Author</w:t>
+      </w:r>
+      <w:proofErr w:type="spellEnd"/>
+      <w:r>
+        <w:rPr>
+          <w:rFonts w:ascii="Arial" w:eastAsia="Times New Roman" w:hAnsi="Arial" w:cs="Arial"/>
+          <w:b/>
+          <w:bCs/>
+          <w:color w:val="196600"/>
+          <w:sz w:val="25"/>
+          <w:szCs w:val="25"/>
+          <w:shd w:val="clear" w:color="auto" w:fill="F8F8F8"/>
+          <w:lang w:val="es-PE" w:eastAsia="es-PE"/>
+        </w:rPr>
+        <w:t xml:space="preserve"> </w:t>
+      </w:r>
+      <w:proofErr w:type="spellStart"/>
+      <w:r>
+        <w:rPr>
+          <w:rFonts w:ascii="Arial" w:eastAsia="Times New Roman" w:hAnsi="Arial" w:cs="Arial"/>
+          <w:b/>
+          <w:bCs/>
+          <w:color w:val="196600"/>
+          <w:sz w:val="25"/>
+          <w:szCs w:val="25"/>
+          <w:shd w:val="clear" w:color="auto" w:fill="F8F8F8"/>
+          <w:lang w:val="es-PE" w:eastAsia="es-PE"/>
+        </w:rPr>
+        <w:t>Keywords</w:t>
+      </w:r>
+      <w:proofErr w:type="spellEnd"/>
+      <w:r>
+        <w:rPr>
+          <w:rFonts w:ascii="Arial" w:eastAsia="Times New Roman" w:hAnsi="Arial" w:cs="Arial"/>
+          <w:b/>
+          <w:bCs/>
+          <w:color w:val="196600"/>
+          <w:sz w:val="25"/>
+          <w:szCs w:val="25"/>
+          <w:shd w:val="clear" w:color="auto" w:fill="F8F8F8"/>
+          <w:lang w:val="es-PE" w:eastAsia="es-PE"/>
+        </w:rPr>
+        <w:t xml:space="preserve">": "software </w:t>
+      </w:r>
+      <w:proofErr w:type="spellStart"/>
+      <w:r>
+        <w:rPr>
+          <w:rFonts w:ascii="Arial" w:eastAsia="Times New Roman" w:hAnsi="Arial" w:cs="Arial"/>
+          <w:b/>
+          <w:bCs/>
+          <w:color w:val="196600"/>
+          <w:sz w:val="25"/>
+          <w:szCs w:val="25"/>
+          <w:shd w:val="clear" w:color="auto" w:fill="F8F8F8"/>
+          <w:lang w:val="es-PE" w:eastAsia="es-PE"/>
+        </w:rPr>
+        <w:t>engineering</w:t>
+      </w:r>
+      <w:proofErr w:type="spellEnd"/>
+      <w:r>
+        <w:rPr>
+          <w:rFonts w:ascii="Arial" w:eastAsia="Times New Roman" w:hAnsi="Arial" w:cs="Arial"/>
+          <w:b/>
+          <w:bCs/>
+          <w:color w:val="196600"/>
+          <w:sz w:val="25"/>
+          <w:szCs w:val="25"/>
+          <w:shd w:val="clear" w:color="auto" w:fill="F8F8F8"/>
+          <w:lang w:val="es-PE" w:eastAsia="es-PE"/>
+        </w:rPr>
+        <w:t>") AND ("</w:t>
+      </w:r>
+      <w:proofErr w:type="spellStart"/>
+      <w:r>
+        <w:rPr>
+          <w:rFonts w:ascii="Arial" w:eastAsia="Times New Roman" w:hAnsi="Arial" w:cs="Arial"/>
+          <w:b/>
+          <w:bCs/>
+          <w:color w:val="196600"/>
+          <w:sz w:val="25"/>
+          <w:szCs w:val="25"/>
+          <w:shd w:val="clear" w:color="auto" w:fill="F8F8F8"/>
+          <w:lang w:val="es-PE" w:eastAsia="es-PE"/>
+        </w:rPr>
+        <w:t>Author</w:t>
+      </w:r>
+      <w:proofErr w:type="spellEnd"/>
+      <w:r>
+        <w:rPr>
+          <w:rFonts w:ascii="Arial" w:eastAsia="Times New Roman" w:hAnsi="Arial" w:cs="Arial"/>
+          <w:b/>
+          <w:bCs/>
+          <w:color w:val="196600"/>
+          <w:sz w:val="25"/>
+          <w:szCs w:val="25"/>
+          <w:shd w:val="clear" w:color="auto" w:fill="F8F8F8"/>
+          <w:lang w:val="es-PE" w:eastAsia="es-PE"/>
+        </w:rPr>
+        <w:t xml:space="preserve"> </w:t>
+      </w:r>
+      <w:proofErr w:type="spellStart"/>
+      <w:r>
+        <w:rPr>
+          <w:rFonts w:ascii="Arial" w:eastAsia="Times New Roman" w:hAnsi="Arial" w:cs="Arial"/>
+          <w:b/>
+          <w:bCs/>
+          <w:color w:val="196600"/>
+          <w:sz w:val="25"/>
+          <w:szCs w:val="25"/>
+          <w:shd w:val="clear" w:color="auto" w:fill="F8F8F8"/>
+          <w:lang w:val="es-PE" w:eastAsia="es-PE"/>
+        </w:rPr>
+        <w:t>Keywords</w:t>
+      </w:r>
+      <w:proofErr w:type="spellEnd"/>
+      <w:r>
+        <w:rPr>
+          <w:rFonts w:ascii="Arial" w:eastAsia="Times New Roman" w:hAnsi="Arial" w:cs="Arial"/>
+          <w:b/>
+          <w:bCs/>
+          <w:color w:val="196600"/>
+          <w:sz w:val="25"/>
+          <w:szCs w:val="25"/>
+          <w:shd w:val="clear" w:color="auto" w:fill="F8F8F8"/>
+          <w:lang w:val="es-PE" w:eastAsia="es-PE"/>
+        </w:rPr>
+        <w:t>": "</w:t>
+      </w:r>
+      <w:proofErr w:type="spellStart"/>
+      <w:r>
+        <w:rPr>
+          <w:rFonts w:ascii="Arial" w:eastAsia="Times New Roman" w:hAnsi="Arial" w:cs="Arial"/>
+          <w:b/>
+          <w:bCs/>
+          <w:color w:val="196600"/>
+          <w:sz w:val="25"/>
+          <w:szCs w:val="25"/>
+          <w:shd w:val="clear" w:color="auto" w:fill="F8F8F8"/>
+          <w:lang w:val="es-PE" w:eastAsia="es-PE"/>
+        </w:rPr>
+        <w:t>usability</w:t>
+      </w:r>
+      <w:proofErr w:type="spellEnd"/>
+      <w:r>
+        <w:rPr>
+          <w:rFonts w:ascii="Arial" w:eastAsia="Times New Roman" w:hAnsi="Arial" w:cs="Arial"/>
+          <w:b/>
+          <w:bCs/>
+          <w:color w:val="196600"/>
+          <w:sz w:val="25"/>
+          <w:szCs w:val="25"/>
+          <w:shd w:val="clear" w:color="auto" w:fill="F8F8F8"/>
+          <w:lang w:val="es-PE" w:eastAsia="es-PE"/>
+        </w:rPr>
+        <w:t>" OR "</w:t>
+      </w:r>
+      <w:proofErr w:type="spellStart"/>
+      <w:r>
+        <w:rPr>
+          <w:rFonts w:ascii="Arial" w:eastAsia="Times New Roman" w:hAnsi="Arial" w:cs="Arial"/>
+          <w:b/>
+          <w:bCs/>
+          <w:color w:val="196600"/>
+          <w:sz w:val="25"/>
+          <w:szCs w:val="25"/>
+          <w:shd w:val="clear" w:color="auto" w:fill="F8F8F8"/>
+          <w:lang w:val="es-PE" w:eastAsia="es-PE"/>
+        </w:rPr>
+        <w:t>Author</w:t>
+      </w:r>
+      <w:proofErr w:type="spellEnd"/>
+      <w:r>
+        <w:rPr>
+          <w:rFonts w:ascii="Arial" w:eastAsia="Times New Roman" w:hAnsi="Arial" w:cs="Arial"/>
+          <w:b/>
+          <w:bCs/>
+          <w:color w:val="196600"/>
+          <w:sz w:val="25"/>
+          <w:szCs w:val="25"/>
+          <w:shd w:val="clear" w:color="auto" w:fill="F8F8F8"/>
+          <w:lang w:val="es-PE" w:eastAsia="es-PE"/>
+        </w:rPr>
+        <w:t xml:space="preserve"> </w:t>
+      </w:r>
+      <w:proofErr w:type="spellStart"/>
+      <w:r>
+        <w:rPr>
+          <w:rFonts w:ascii="Arial" w:eastAsia="Times New Roman" w:hAnsi="Arial" w:cs="Arial"/>
+          <w:b/>
+          <w:bCs/>
+          <w:color w:val="196600"/>
+          <w:sz w:val="25"/>
+          <w:szCs w:val="25"/>
+          <w:shd w:val="clear" w:color="auto" w:fill="F8F8F8"/>
+          <w:lang w:val="es-PE" w:eastAsia="es-PE"/>
+        </w:rPr>
+        <w:t>Keywords</w:t>
+      </w:r>
+      <w:proofErr w:type="spellEnd"/>
+      <w:r>
+        <w:rPr>
+          <w:rFonts w:ascii="Arial" w:eastAsia="Times New Roman" w:hAnsi="Arial" w:cs="Arial"/>
+          <w:b/>
+          <w:bCs/>
+          <w:color w:val="196600"/>
+          <w:sz w:val="25"/>
+          <w:szCs w:val="25"/>
+          <w:shd w:val="clear" w:color="auto" w:fill="F8F8F8"/>
+          <w:lang w:val="es-PE" w:eastAsia="es-PE"/>
+        </w:rPr>
+        <w:t>": "usable") AND ( "</w:t>
+      </w:r>
+      <w:proofErr w:type="spellStart"/>
+      <w:r>
+        <w:rPr>
+          <w:rFonts w:ascii="Arial" w:eastAsia="Times New Roman" w:hAnsi="Arial" w:cs="Arial"/>
+          <w:b/>
+          <w:bCs/>
+          <w:color w:val="196600"/>
+          <w:sz w:val="25"/>
+          <w:szCs w:val="25"/>
+          <w:shd w:val="clear" w:color="auto" w:fill="F8F8F8"/>
+          <w:lang w:val="es-PE" w:eastAsia="es-PE"/>
+        </w:rPr>
+        <w:t>Author</w:t>
+      </w:r>
+      <w:proofErr w:type="spellEnd"/>
+      <w:r>
+        <w:rPr>
+          <w:rFonts w:ascii="Arial" w:eastAsia="Times New Roman" w:hAnsi="Arial" w:cs="Arial"/>
+          <w:b/>
+          <w:bCs/>
+          <w:color w:val="196600"/>
+          <w:sz w:val="25"/>
+          <w:szCs w:val="25"/>
+          <w:shd w:val="clear" w:color="auto" w:fill="F8F8F8"/>
+          <w:lang w:val="es-PE" w:eastAsia="es-PE"/>
+        </w:rPr>
+        <w:t xml:space="preserve"> </w:t>
+      </w:r>
+      <w:proofErr w:type="spellStart"/>
+      <w:r>
+        <w:rPr>
+          <w:rFonts w:ascii="Arial" w:eastAsia="Times New Roman" w:hAnsi="Arial" w:cs="Arial"/>
+          <w:b/>
+          <w:bCs/>
+          <w:color w:val="196600"/>
+          <w:sz w:val="25"/>
+          <w:szCs w:val="25"/>
+          <w:shd w:val="clear" w:color="auto" w:fill="F8F8F8"/>
+          <w:lang w:val="es-PE" w:eastAsia="es-PE"/>
+        </w:rPr>
+        <w:t>Keywords</w:t>
+      </w:r>
+      <w:proofErr w:type="spellEnd"/>
+      <w:r>
+        <w:rPr>
+          <w:rFonts w:ascii="Arial" w:eastAsia="Times New Roman" w:hAnsi="Arial" w:cs="Arial"/>
+          <w:b/>
+          <w:bCs/>
+          <w:color w:val="196600"/>
+          <w:sz w:val="25"/>
+          <w:szCs w:val="25"/>
+          <w:shd w:val="clear" w:color="auto" w:fill="F8F8F8"/>
+          <w:lang w:val="es-PE" w:eastAsia="es-PE"/>
+        </w:rPr>
+        <w:t>": "medical" OR "</w:t>
+      </w:r>
+      <w:proofErr w:type="spellStart"/>
+      <w:r>
+        <w:rPr>
+          <w:rFonts w:ascii="Arial" w:eastAsia="Times New Roman" w:hAnsi="Arial" w:cs="Arial"/>
+          <w:b/>
+          <w:bCs/>
+          <w:color w:val="196600"/>
+          <w:sz w:val="25"/>
+          <w:szCs w:val="25"/>
+          <w:shd w:val="clear" w:color="auto" w:fill="F8F8F8"/>
+          <w:lang w:val="es-PE" w:eastAsia="es-PE"/>
+        </w:rPr>
+        <w:t>Author</w:t>
+      </w:r>
+      <w:proofErr w:type="spellEnd"/>
+      <w:r>
+        <w:rPr>
+          <w:rFonts w:ascii="Arial" w:eastAsia="Times New Roman" w:hAnsi="Arial" w:cs="Arial"/>
+          <w:b/>
+          <w:bCs/>
+          <w:color w:val="196600"/>
+          <w:sz w:val="25"/>
+          <w:szCs w:val="25"/>
+          <w:shd w:val="clear" w:color="auto" w:fill="F8F8F8"/>
+          <w:lang w:val="es-PE" w:eastAsia="es-PE"/>
+        </w:rPr>
+        <w:t xml:space="preserve"> </w:t>
+      </w:r>
+      <w:proofErr w:type="spellStart"/>
+      <w:r>
+        <w:rPr>
+          <w:rFonts w:ascii="Arial" w:eastAsia="Times New Roman" w:hAnsi="Arial" w:cs="Arial"/>
+          <w:b/>
+          <w:bCs/>
+          <w:color w:val="196600"/>
+          <w:sz w:val="25"/>
+          <w:szCs w:val="25"/>
+          <w:shd w:val="clear" w:color="auto" w:fill="F8F8F8"/>
+          <w:lang w:val="es-PE" w:eastAsia="es-PE"/>
+        </w:rPr>
+        <w:t>Keywords</w:t>
+      </w:r>
+      <w:proofErr w:type="spellEnd"/>
+      <w:r>
+        <w:rPr>
+          <w:rFonts w:ascii="Arial" w:eastAsia="Times New Roman" w:hAnsi="Arial" w:cs="Arial"/>
+          <w:b/>
+          <w:bCs/>
+          <w:color w:val="196600"/>
+          <w:sz w:val="25"/>
+          <w:szCs w:val="25"/>
+          <w:shd w:val="clear" w:color="auto" w:fill="F8F8F8"/>
+          <w:lang w:val="es-PE" w:eastAsia="es-PE"/>
+        </w:rPr>
+        <w:t>": “</w:t>
+      </w:r>
+      <w:proofErr w:type="spellStart"/>
+      <w:r>
+        <w:rPr>
+          <w:rFonts w:ascii="Arial" w:eastAsia="Times New Roman" w:hAnsi="Arial" w:cs="Arial"/>
+          <w:b/>
+          <w:bCs/>
+          <w:color w:val="196600"/>
+          <w:sz w:val="25"/>
+          <w:szCs w:val="25"/>
+          <w:shd w:val="clear" w:color="auto" w:fill="F8F8F8"/>
+          <w:lang w:val="es-PE" w:eastAsia="es-PE"/>
+        </w:rPr>
+        <w:t>health</w:t>
+      </w:r>
+      <w:proofErr w:type="spellEnd"/>
+      <w:r>
+        <w:rPr>
+          <w:rFonts w:ascii="Arial" w:eastAsia="Times New Roman" w:hAnsi="Arial" w:cs="Arial"/>
+          <w:b/>
+          <w:bCs/>
+          <w:color w:val="196600"/>
+          <w:sz w:val="25"/>
+          <w:szCs w:val="25"/>
+          <w:shd w:val="clear" w:color="auto" w:fill="F8F8F8"/>
+          <w:lang w:val="es-PE" w:eastAsia="es-PE"/>
+        </w:rPr>
+        <w:t>”) ) OR (("</w:t>
+      </w:r>
+      <w:proofErr w:type="spellStart"/>
+      <w:r>
+        <w:rPr>
+          <w:rFonts w:ascii="Arial" w:eastAsia="Times New Roman" w:hAnsi="Arial" w:cs="Arial"/>
+          <w:b/>
+          <w:bCs/>
+          <w:color w:val="196600"/>
+          <w:sz w:val="25"/>
+          <w:szCs w:val="25"/>
+          <w:shd w:val="clear" w:color="auto" w:fill="F8F8F8"/>
+          <w:lang w:val="es-PE" w:eastAsia="es-PE"/>
+        </w:rPr>
+        <w:t>Document</w:t>
+      </w:r>
+      <w:proofErr w:type="spellEnd"/>
+      <w:r>
+        <w:rPr>
+          <w:rFonts w:ascii="Arial" w:eastAsia="Times New Roman" w:hAnsi="Arial" w:cs="Arial"/>
+          <w:b/>
+          <w:bCs/>
+          <w:color w:val="196600"/>
+          <w:sz w:val="25"/>
+          <w:szCs w:val="25"/>
+          <w:shd w:val="clear" w:color="auto" w:fill="F8F8F8"/>
+          <w:lang w:val="es-PE" w:eastAsia="es-PE"/>
+        </w:rPr>
+        <w:t xml:space="preserve"> </w:t>
+      </w:r>
+      <w:proofErr w:type="spellStart"/>
+      <w:r>
+        <w:rPr>
+          <w:rFonts w:ascii="Arial" w:eastAsia="Times New Roman" w:hAnsi="Arial" w:cs="Arial"/>
+          <w:b/>
+          <w:bCs/>
+          <w:color w:val="196600"/>
+          <w:sz w:val="25"/>
+          <w:szCs w:val="25"/>
+          <w:shd w:val="clear" w:color="auto" w:fill="F8F8F8"/>
+          <w:lang w:val="es-PE" w:eastAsia="es-PE"/>
+        </w:rPr>
+        <w:t>Title</w:t>
+      </w:r>
+      <w:proofErr w:type="spellEnd"/>
+      <w:r>
+        <w:rPr>
+          <w:rFonts w:ascii="Arial" w:eastAsia="Times New Roman" w:hAnsi="Arial" w:cs="Arial"/>
+          <w:b/>
+          <w:bCs/>
+          <w:color w:val="196600"/>
+          <w:sz w:val="25"/>
+          <w:szCs w:val="25"/>
+          <w:shd w:val="clear" w:color="auto" w:fill="F8F8F8"/>
+          <w:lang w:val="es-PE" w:eastAsia="es-PE"/>
+        </w:rPr>
+        <w:t xml:space="preserve">": "software </w:t>
+      </w:r>
+      <w:proofErr w:type="spellStart"/>
+      <w:r>
+        <w:rPr>
+          <w:rFonts w:ascii="Arial" w:eastAsia="Times New Roman" w:hAnsi="Arial" w:cs="Arial"/>
+          <w:b/>
+          <w:bCs/>
+          <w:color w:val="196600"/>
+          <w:sz w:val="25"/>
+          <w:szCs w:val="25"/>
+          <w:shd w:val="clear" w:color="auto" w:fill="F8F8F8"/>
+          <w:lang w:val="es-PE" w:eastAsia="es-PE"/>
+        </w:rPr>
+        <w:t>development</w:t>
+      </w:r>
+      <w:proofErr w:type="spellEnd"/>
+      <w:r>
+        <w:rPr>
+          <w:rFonts w:ascii="Arial" w:eastAsia="Times New Roman" w:hAnsi="Arial" w:cs="Arial"/>
+          <w:b/>
+          <w:bCs/>
+          <w:color w:val="196600"/>
+          <w:sz w:val="25"/>
+          <w:szCs w:val="25"/>
+          <w:shd w:val="clear" w:color="auto" w:fill="F8F8F8"/>
+          <w:lang w:val="es-PE" w:eastAsia="es-PE"/>
+        </w:rPr>
+        <w:t>" OR "</w:t>
+      </w:r>
+      <w:proofErr w:type="spellStart"/>
+      <w:r>
+        <w:rPr>
+          <w:rFonts w:ascii="Arial" w:eastAsia="Times New Roman" w:hAnsi="Arial" w:cs="Arial"/>
+          <w:b/>
+          <w:bCs/>
+          <w:color w:val="196600"/>
+          <w:sz w:val="25"/>
+          <w:szCs w:val="25"/>
+          <w:shd w:val="clear" w:color="auto" w:fill="F8F8F8"/>
+          <w:lang w:val="es-PE" w:eastAsia="es-PE"/>
+        </w:rPr>
+        <w:t>Document</w:t>
+      </w:r>
+      <w:proofErr w:type="spellEnd"/>
+      <w:r>
+        <w:rPr>
+          <w:rFonts w:ascii="Arial" w:eastAsia="Times New Roman" w:hAnsi="Arial" w:cs="Arial"/>
+          <w:b/>
+          <w:bCs/>
+          <w:color w:val="196600"/>
+          <w:sz w:val="25"/>
+          <w:szCs w:val="25"/>
+          <w:shd w:val="clear" w:color="auto" w:fill="F8F8F8"/>
+          <w:lang w:val="es-PE" w:eastAsia="es-PE"/>
+        </w:rPr>
+        <w:t xml:space="preserve"> </w:t>
+      </w:r>
+      <w:proofErr w:type="spellStart"/>
+      <w:r>
+        <w:rPr>
+          <w:rFonts w:ascii="Arial" w:eastAsia="Times New Roman" w:hAnsi="Arial" w:cs="Arial"/>
+          <w:b/>
+          <w:bCs/>
+          <w:color w:val="196600"/>
+          <w:sz w:val="25"/>
+          <w:szCs w:val="25"/>
+          <w:shd w:val="clear" w:color="auto" w:fill="F8F8F8"/>
+          <w:lang w:val="es-PE" w:eastAsia="es-PE"/>
+        </w:rPr>
+        <w:t>Title</w:t>
+      </w:r>
+      <w:proofErr w:type="spellEnd"/>
+      <w:r>
+        <w:rPr>
+          <w:rFonts w:ascii="Arial" w:eastAsia="Times New Roman" w:hAnsi="Arial" w:cs="Arial"/>
+          <w:b/>
+          <w:bCs/>
+          <w:color w:val="196600"/>
+          <w:sz w:val="25"/>
+          <w:szCs w:val="25"/>
+          <w:shd w:val="clear" w:color="auto" w:fill="F8F8F8"/>
+          <w:lang w:val="es-PE" w:eastAsia="es-PE"/>
+        </w:rPr>
+        <w:t xml:space="preserve">": "software </w:t>
+      </w:r>
+      <w:proofErr w:type="spellStart"/>
+      <w:r>
+        <w:rPr>
+          <w:rFonts w:ascii="Arial" w:eastAsia="Times New Roman" w:hAnsi="Arial" w:cs="Arial"/>
+          <w:b/>
+          <w:bCs/>
+          <w:color w:val="196600"/>
+          <w:sz w:val="25"/>
+          <w:szCs w:val="25"/>
+          <w:shd w:val="clear" w:color="auto" w:fill="F8F8F8"/>
+          <w:lang w:val="es-PE" w:eastAsia="es-PE"/>
+        </w:rPr>
+        <w:t>construction</w:t>
+      </w:r>
+      <w:proofErr w:type="spellEnd"/>
+      <w:r>
+        <w:rPr>
+          <w:rFonts w:ascii="Arial" w:eastAsia="Times New Roman" w:hAnsi="Arial" w:cs="Arial"/>
+          <w:b/>
+          <w:bCs/>
+          <w:color w:val="196600"/>
+          <w:sz w:val="25"/>
+          <w:szCs w:val="25"/>
+          <w:shd w:val="clear" w:color="auto" w:fill="F8F8F8"/>
+          <w:lang w:val="es-PE" w:eastAsia="es-PE"/>
+        </w:rPr>
+        <w:t>" OR "</w:t>
+      </w:r>
+      <w:proofErr w:type="spellStart"/>
+      <w:r>
+        <w:rPr>
+          <w:rFonts w:ascii="Arial" w:eastAsia="Times New Roman" w:hAnsi="Arial" w:cs="Arial"/>
+          <w:b/>
+          <w:bCs/>
+          <w:color w:val="196600"/>
+          <w:sz w:val="25"/>
+          <w:szCs w:val="25"/>
+          <w:shd w:val="clear" w:color="auto" w:fill="F8F8F8"/>
+          <w:lang w:val="es-PE" w:eastAsia="es-PE"/>
+        </w:rPr>
+        <w:t>Document</w:t>
+      </w:r>
+      <w:proofErr w:type="spellEnd"/>
+      <w:r>
+        <w:rPr>
+          <w:rFonts w:ascii="Arial" w:eastAsia="Times New Roman" w:hAnsi="Arial" w:cs="Arial"/>
+          <w:b/>
+          <w:bCs/>
+          <w:color w:val="196600"/>
+          <w:sz w:val="25"/>
+          <w:szCs w:val="25"/>
+          <w:shd w:val="clear" w:color="auto" w:fill="F8F8F8"/>
+          <w:lang w:val="es-PE" w:eastAsia="es-PE"/>
+        </w:rPr>
+        <w:t xml:space="preserve"> </w:t>
+      </w:r>
+      <w:proofErr w:type="spellStart"/>
+      <w:r>
+        <w:rPr>
+          <w:rFonts w:ascii="Arial" w:eastAsia="Times New Roman" w:hAnsi="Arial" w:cs="Arial"/>
+          <w:b/>
+          <w:bCs/>
+          <w:color w:val="196600"/>
+          <w:sz w:val="25"/>
+          <w:szCs w:val="25"/>
+          <w:shd w:val="clear" w:color="auto" w:fill="F8F8F8"/>
+          <w:lang w:val="es-PE" w:eastAsia="es-PE"/>
+        </w:rPr>
+        <w:t>Title</w:t>
+      </w:r>
+      <w:proofErr w:type="spellEnd"/>
+      <w:r>
+        <w:rPr>
+          <w:rFonts w:ascii="Arial" w:eastAsia="Times New Roman" w:hAnsi="Arial" w:cs="Arial"/>
+          <w:b/>
+          <w:bCs/>
+          <w:color w:val="196600"/>
+          <w:sz w:val="25"/>
+          <w:szCs w:val="25"/>
+          <w:shd w:val="clear" w:color="auto" w:fill="F8F8F8"/>
+          <w:lang w:val="es-PE" w:eastAsia="es-PE"/>
+        </w:rPr>
+        <w:t>": "software Project*" OR "</w:t>
+      </w:r>
+      <w:proofErr w:type="spellStart"/>
+      <w:r>
+        <w:rPr>
+          <w:rFonts w:ascii="Arial" w:eastAsia="Times New Roman" w:hAnsi="Arial" w:cs="Arial"/>
+          <w:b/>
+          <w:bCs/>
+          <w:color w:val="196600"/>
+          <w:sz w:val="25"/>
+          <w:szCs w:val="25"/>
+          <w:shd w:val="clear" w:color="auto" w:fill="F8F8F8"/>
+          <w:lang w:val="es-PE" w:eastAsia="es-PE"/>
+        </w:rPr>
+        <w:t>Document</w:t>
+      </w:r>
+      <w:proofErr w:type="spellEnd"/>
+      <w:r>
+        <w:rPr>
+          <w:rFonts w:ascii="Arial" w:eastAsia="Times New Roman" w:hAnsi="Arial" w:cs="Arial"/>
+          <w:b/>
+          <w:bCs/>
+          <w:color w:val="196600"/>
+          <w:sz w:val="25"/>
+          <w:szCs w:val="25"/>
+          <w:shd w:val="clear" w:color="auto" w:fill="F8F8F8"/>
+          <w:lang w:val="es-PE" w:eastAsia="es-PE"/>
+        </w:rPr>
+        <w:t xml:space="preserve"> </w:t>
+      </w:r>
+      <w:proofErr w:type="spellStart"/>
+      <w:r>
+        <w:rPr>
+          <w:rFonts w:ascii="Arial" w:eastAsia="Times New Roman" w:hAnsi="Arial" w:cs="Arial"/>
+          <w:b/>
+          <w:bCs/>
+          <w:color w:val="196600"/>
+          <w:sz w:val="25"/>
+          <w:szCs w:val="25"/>
+          <w:shd w:val="clear" w:color="auto" w:fill="F8F8F8"/>
+          <w:lang w:val="es-PE" w:eastAsia="es-PE"/>
+        </w:rPr>
+        <w:t>Title</w:t>
+      </w:r>
+      <w:proofErr w:type="spellEnd"/>
+      <w:r>
+        <w:rPr>
+          <w:rFonts w:ascii="Arial" w:eastAsia="Times New Roman" w:hAnsi="Arial" w:cs="Arial"/>
+          <w:b/>
+          <w:bCs/>
+          <w:color w:val="196600"/>
+          <w:sz w:val="25"/>
+          <w:szCs w:val="25"/>
+          <w:shd w:val="clear" w:color="auto" w:fill="F8F8F8"/>
+          <w:lang w:val="es-PE" w:eastAsia="es-PE"/>
+        </w:rPr>
+        <w:t xml:space="preserve">": "software </w:t>
+      </w:r>
+      <w:proofErr w:type="spellStart"/>
+      <w:r>
+        <w:rPr>
+          <w:rFonts w:ascii="Arial" w:eastAsia="Times New Roman" w:hAnsi="Arial" w:cs="Arial"/>
+          <w:b/>
+          <w:bCs/>
+          <w:color w:val="196600"/>
+          <w:sz w:val="25"/>
+          <w:szCs w:val="25"/>
+          <w:shd w:val="clear" w:color="auto" w:fill="F8F8F8"/>
+          <w:lang w:val="es-PE" w:eastAsia="es-PE"/>
+        </w:rPr>
+        <w:t>process</w:t>
+      </w:r>
+      <w:proofErr w:type="spellEnd"/>
+      <w:r>
+        <w:rPr>
+          <w:rFonts w:ascii="Arial" w:eastAsia="Times New Roman" w:hAnsi="Arial" w:cs="Arial"/>
+          <w:b/>
+          <w:bCs/>
+          <w:color w:val="196600"/>
+          <w:sz w:val="25"/>
+          <w:szCs w:val="25"/>
+          <w:shd w:val="clear" w:color="auto" w:fill="F8F8F8"/>
+          <w:lang w:val="es-PE" w:eastAsia="es-PE"/>
+        </w:rPr>
+        <w:t>*" OR "</w:t>
+      </w:r>
+      <w:proofErr w:type="spellStart"/>
+      <w:r>
+        <w:rPr>
+          <w:rFonts w:ascii="Arial" w:eastAsia="Times New Roman" w:hAnsi="Arial" w:cs="Arial"/>
+          <w:b/>
+          <w:bCs/>
+          <w:color w:val="196600"/>
+          <w:sz w:val="25"/>
+          <w:szCs w:val="25"/>
+          <w:shd w:val="clear" w:color="auto" w:fill="F8F8F8"/>
+          <w:lang w:val="es-PE" w:eastAsia="es-PE"/>
+        </w:rPr>
+        <w:t>Document</w:t>
+      </w:r>
+      <w:proofErr w:type="spellEnd"/>
+      <w:r>
+        <w:rPr>
+          <w:rFonts w:ascii="Arial" w:eastAsia="Times New Roman" w:hAnsi="Arial" w:cs="Arial"/>
+          <w:b/>
+          <w:bCs/>
+          <w:color w:val="196600"/>
+          <w:sz w:val="25"/>
+          <w:szCs w:val="25"/>
+          <w:shd w:val="clear" w:color="auto" w:fill="F8F8F8"/>
+          <w:lang w:val="es-PE" w:eastAsia="es-PE"/>
+        </w:rPr>
+        <w:t xml:space="preserve"> </w:t>
+      </w:r>
+      <w:proofErr w:type="spellStart"/>
+      <w:r>
+        <w:rPr>
+          <w:rFonts w:ascii="Arial" w:eastAsia="Times New Roman" w:hAnsi="Arial" w:cs="Arial"/>
+          <w:b/>
+          <w:bCs/>
+          <w:color w:val="196600"/>
+          <w:sz w:val="25"/>
+          <w:szCs w:val="25"/>
+          <w:shd w:val="clear" w:color="auto" w:fill="F8F8F8"/>
+          <w:lang w:val="es-PE" w:eastAsia="es-PE"/>
+        </w:rPr>
+        <w:t>Title</w:t>
+      </w:r>
+      <w:proofErr w:type="spellEnd"/>
+      <w:r>
+        <w:rPr>
+          <w:rFonts w:ascii="Arial" w:eastAsia="Times New Roman" w:hAnsi="Arial" w:cs="Arial"/>
+          <w:b/>
+          <w:bCs/>
+          <w:color w:val="196600"/>
+          <w:sz w:val="25"/>
+          <w:szCs w:val="25"/>
+          <w:shd w:val="clear" w:color="auto" w:fill="F8F8F8"/>
+          <w:lang w:val="es-PE" w:eastAsia="es-PE"/>
+        </w:rPr>
+        <w:t xml:space="preserve">": "software </w:t>
+      </w:r>
+      <w:proofErr w:type="spellStart"/>
+      <w:r>
+        <w:rPr>
+          <w:rFonts w:ascii="Arial" w:eastAsia="Times New Roman" w:hAnsi="Arial" w:cs="Arial"/>
+          <w:b/>
+          <w:bCs/>
+          <w:color w:val="196600"/>
+          <w:sz w:val="25"/>
+          <w:szCs w:val="25"/>
+          <w:shd w:val="clear" w:color="auto" w:fill="F8F8F8"/>
+          <w:lang w:val="es-PE" w:eastAsia="es-PE"/>
+        </w:rPr>
+        <w:t>engineering</w:t>
+      </w:r>
+      <w:proofErr w:type="spellEnd"/>
+      <w:r>
+        <w:rPr>
+          <w:rFonts w:ascii="Arial" w:eastAsia="Times New Roman" w:hAnsi="Arial" w:cs="Arial"/>
+          <w:b/>
+          <w:bCs/>
+          <w:color w:val="196600"/>
+          <w:sz w:val="25"/>
+          <w:szCs w:val="25"/>
+          <w:shd w:val="clear" w:color="auto" w:fill="F8F8F8"/>
+          <w:lang w:val="es-PE" w:eastAsia="es-PE"/>
+        </w:rPr>
+        <w:t>") AND ("</w:t>
+      </w:r>
+      <w:proofErr w:type="spellStart"/>
+      <w:r>
+        <w:rPr>
+          <w:rFonts w:ascii="Arial" w:eastAsia="Times New Roman" w:hAnsi="Arial" w:cs="Arial"/>
+          <w:b/>
+          <w:bCs/>
+          <w:color w:val="196600"/>
+          <w:sz w:val="25"/>
+          <w:szCs w:val="25"/>
+          <w:shd w:val="clear" w:color="auto" w:fill="F8F8F8"/>
+          <w:lang w:val="es-PE" w:eastAsia="es-PE"/>
+        </w:rPr>
+        <w:t>Document</w:t>
+      </w:r>
+      <w:proofErr w:type="spellEnd"/>
+      <w:r>
+        <w:rPr>
+          <w:rFonts w:ascii="Arial" w:eastAsia="Times New Roman" w:hAnsi="Arial" w:cs="Arial"/>
+          <w:b/>
+          <w:bCs/>
+          <w:color w:val="196600"/>
+          <w:sz w:val="25"/>
+          <w:szCs w:val="25"/>
+          <w:shd w:val="clear" w:color="auto" w:fill="F8F8F8"/>
+          <w:lang w:val="es-PE" w:eastAsia="es-PE"/>
+        </w:rPr>
+        <w:t xml:space="preserve"> </w:t>
+      </w:r>
+      <w:proofErr w:type="spellStart"/>
+      <w:r>
+        <w:rPr>
+          <w:rFonts w:ascii="Arial" w:eastAsia="Times New Roman" w:hAnsi="Arial" w:cs="Arial"/>
+          <w:b/>
+          <w:bCs/>
+          <w:color w:val="196600"/>
+          <w:sz w:val="25"/>
+          <w:szCs w:val="25"/>
+          <w:shd w:val="clear" w:color="auto" w:fill="F8F8F8"/>
+          <w:lang w:val="es-PE" w:eastAsia="es-PE"/>
+        </w:rPr>
+        <w:t>Title</w:t>
+      </w:r>
+      <w:proofErr w:type="spellEnd"/>
+      <w:r>
+        <w:rPr>
+          <w:rFonts w:ascii="Arial" w:eastAsia="Times New Roman" w:hAnsi="Arial" w:cs="Arial"/>
+          <w:b/>
+          <w:bCs/>
+          <w:color w:val="196600"/>
+          <w:sz w:val="25"/>
+          <w:szCs w:val="25"/>
+          <w:shd w:val="clear" w:color="auto" w:fill="F8F8F8"/>
+          <w:lang w:val="es-PE" w:eastAsia="es-PE"/>
+        </w:rPr>
+        <w:t>": "</w:t>
+      </w:r>
+      <w:proofErr w:type="spellStart"/>
+      <w:r>
+        <w:rPr>
+          <w:rFonts w:ascii="Arial" w:eastAsia="Times New Roman" w:hAnsi="Arial" w:cs="Arial"/>
+          <w:b/>
+          <w:bCs/>
+          <w:color w:val="196600"/>
+          <w:sz w:val="25"/>
+          <w:szCs w:val="25"/>
+          <w:shd w:val="clear" w:color="auto" w:fill="F8F8F8"/>
+          <w:lang w:val="es-PE" w:eastAsia="es-PE"/>
+        </w:rPr>
+        <w:t>usability</w:t>
+      </w:r>
+      <w:proofErr w:type="spellEnd"/>
+      <w:r>
+        <w:rPr>
+          <w:rFonts w:ascii="Arial" w:eastAsia="Times New Roman" w:hAnsi="Arial" w:cs="Arial"/>
+          <w:b/>
+          <w:bCs/>
+          <w:color w:val="196600"/>
+          <w:sz w:val="25"/>
+          <w:szCs w:val="25"/>
+          <w:shd w:val="clear" w:color="auto" w:fill="F8F8F8"/>
+          <w:lang w:val="es-PE" w:eastAsia="es-PE"/>
+        </w:rPr>
+        <w:t>" OR "</w:t>
+      </w:r>
+      <w:proofErr w:type="spellStart"/>
+      <w:r>
+        <w:rPr>
+          <w:rFonts w:ascii="Arial" w:eastAsia="Times New Roman" w:hAnsi="Arial" w:cs="Arial"/>
+          <w:b/>
+          <w:bCs/>
+          <w:color w:val="196600"/>
+          <w:sz w:val="25"/>
+          <w:szCs w:val="25"/>
+          <w:shd w:val="clear" w:color="auto" w:fill="F8F8F8"/>
+          <w:lang w:val="es-PE" w:eastAsia="es-PE"/>
+        </w:rPr>
+        <w:t>Document</w:t>
+      </w:r>
+      <w:proofErr w:type="spellEnd"/>
+      <w:r>
+        <w:rPr>
+          <w:rFonts w:ascii="Arial" w:eastAsia="Times New Roman" w:hAnsi="Arial" w:cs="Arial"/>
+          <w:b/>
+          <w:bCs/>
+          <w:color w:val="196600"/>
+          <w:sz w:val="25"/>
+          <w:szCs w:val="25"/>
+          <w:shd w:val="clear" w:color="auto" w:fill="F8F8F8"/>
+          <w:lang w:val="es-PE" w:eastAsia="es-PE"/>
+        </w:rPr>
+        <w:t xml:space="preserve"> </w:t>
+      </w:r>
+      <w:proofErr w:type="spellStart"/>
+      <w:r>
+        <w:rPr>
+          <w:rFonts w:ascii="Arial" w:eastAsia="Times New Roman" w:hAnsi="Arial" w:cs="Arial"/>
+          <w:b/>
+          <w:bCs/>
+          <w:color w:val="196600"/>
+          <w:sz w:val="25"/>
+          <w:szCs w:val="25"/>
+          <w:shd w:val="clear" w:color="auto" w:fill="F8F8F8"/>
+          <w:lang w:val="es-PE" w:eastAsia="es-PE"/>
+        </w:rPr>
+        <w:t>Title</w:t>
+      </w:r>
+      <w:proofErr w:type="spellEnd"/>
+      <w:r>
+        <w:rPr>
+          <w:rFonts w:ascii="Arial" w:eastAsia="Times New Roman" w:hAnsi="Arial" w:cs="Arial"/>
+          <w:b/>
+          <w:bCs/>
+          <w:color w:val="196600"/>
+          <w:sz w:val="25"/>
+          <w:szCs w:val="25"/>
+          <w:shd w:val="clear" w:color="auto" w:fill="F8F8F8"/>
+          <w:lang w:val="es-PE" w:eastAsia="es-PE"/>
+        </w:rPr>
+        <w:t>": "usable") AND ( "</w:t>
+      </w:r>
+      <w:proofErr w:type="spellStart"/>
+      <w:r>
+        <w:rPr>
+          <w:rFonts w:ascii="Arial" w:eastAsia="Times New Roman" w:hAnsi="Arial" w:cs="Arial"/>
+          <w:b/>
+          <w:bCs/>
+          <w:color w:val="196600"/>
+          <w:sz w:val="25"/>
+          <w:szCs w:val="25"/>
+          <w:shd w:val="clear" w:color="auto" w:fill="F8F8F8"/>
+          <w:lang w:val="es-PE" w:eastAsia="es-PE"/>
+        </w:rPr>
+        <w:t>Document</w:t>
+      </w:r>
+      <w:proofErr w:type="spellEnd"/>
+      <w:r>
+        <w:rPr>
+          <w:rFonts w:ascii="Arial" w:eastAsia="Times New Roman" w:hAnsi="Arial" w:cs="Arial"/>
+          <w:b/>
+          <w:bCs/>
+          <w:color w:val="196600"/>
+          <w:sz w:val="25"/>
+          <w:szCs w:val="25"/>
+          <w:shd w:val="clear" w:color="auto" w:fill="F8F8F8"/>
+          <w:lang w:val="es-PE" w:eastAsia="es-PE"/>
+        </w:rPr>
+        <w:t xml:space="preserve"> </w:t>
+      </w:r>
+      <w:proofErr w:type="spellStart"/>
+      <w:r>
+        <w:rPr>
+          <w:rFonts w:ascii="Arial" w:eastAsia="Times New Roman" w:hAnsi="Arial" w:cs="Arial"/>
+          <w:b/>
+          <w:bCs/>
+          <w:color w:val="196600"/>
+          <w:sz w:val="25"/>
+          <w:szCs w:val="25"/>
+          <w:shd w:val="clear" w:color="auto" w:fill="F8F8F8"/>
+          <w:lang w:val="es-PE" w:eastAsia="es-PE"/>
+        </w:rPr>
+        <w:t>Title</w:t>
+      </w:r>
+      <w:proofErr w:type="spellEnd"/>
+      <w:r>
+        <w:rPr>
+          <w:rFonts w:ascii="Arial" w:eastAsia="Times New Roman" w:hAnsi="Arial" w:cs="Arial"/>
+          <w:b/>
+          <w:bCs/>
+          <w:color w:val="196600"/>
+          <w:sz w:val="25"/>
+          <w:szCs w:val="25"/>
+          <w:shd w:val="clear" w:color="auto" w:fill="F8F8F8"/>
+          <w:lang w:val="es-PE" w:eastAsia="es-PE"/>
+        </w:rPr>
+        <w:t>": "medical" OR "</w:t>
+      </w:r>
+      <w:proofErr w:type="spellStart"/>
+      <w:r>
+        <w:rPr>
+          <w:rFonts w:ascii="Arial" w:eastAsia="Times New Roman" w:hAnsi="Arial" w:cs="Arial"/>
+          <w:b/>
+          <w:bCs/>
+          <w:color w:val="196600"/>
+          <w:sz w:val="25"/>
+          <w:szCs w:val="25"/>
+          <w:shd w:val="clear" w:color="auto" w:fill="F8F8F8"/>
+          <w:lang w:val="es-PE" w:eastAsia="es-PE"/>
+        </w:rPr>
+        <w:t>Document</w:t>
+      </w:r>
+      <w:proofErr w:type="spellEnd"/>
+      <w:r>
+        <w:rPr>
+          <w:rFonts w:ascii="Arial" w:eastAsia="Times New Roman" w:hAnsi="Arial" w:cs="Arial"/>
+          <w:b/>
+          <w:bCs/>
+          <w:color w:val="196600"/>
+          <w:sz w:val="25"/>
+          <w:szCs w:val="25"/>
+          <w:shd w:val="clear" w:color="auto" w:fill="F8F8F8"/>
+          <w:lang w:val="es-PE" w:eastAsia="es-PE"/>
+        </w:rPr>
+        <w:t xml:space="preserve"> </w:t>
+      </w:r>
+      <w:proofErr w:type="spellStart"/>
+      <w:r>
+        <w:rPr>
+          <w:rFonts w:ascii="Arial" w:eastAsia="Times New Roman" w:hAnsi="Arial" w:cs="Arial"/>
+          <w:b/>
+          <w:bCs/>
+          <w:color w:val="196600"/>
+          <w:sz w:val="25"/>
+          <w:szCs w:val="25"/>
+          <w:shd w:val="clear" w:color="auto" w:fill="F8F8F8"/>
+          <w:lang w:val="es-PE" w:eastAsia="es-PE"/>
+        </w:rPr>
+        <w:t>Title</w:t>
+      </w:r>
+      <w:proofErr w:type="spellEnd"/>
+      <w:r>
+        <w:rPr>
+          <w:rFonts w:ascii="Arial" w:eastAsia="Times New Roman" w:hAnsi="Arial" w:cs="Arial"/>
+          <w:b/>
+          <w:bCs/>
+          <w:color w:val="196600"/>
+          <w:sz w:val="25"/>
+          <w:szCs w:val="25"/>
+          <w:shd w:val="clear" w:color="auto" w:fill="F8F8F8"/>
+          <w:lang w:val="es-PE" w:eastAsia="es-PE"/>
+        </w:rPr>
+        <w:t>": “</w:t>
+      </w:r>
+      <w:proofErr w:type="spellStart"/>
+      <w:r>
+        <w:rPr>
+          <w:rFonts w:ascii="Arial" w:eastAsia="Times New Roman" w:hAnsi="Arial" w:cs="Arial"/>
+          <w:b/>
+          <w:bCs/>
+          <w:color w:val="196600"/>
+          <w:sz w:val="25"/>
+          <w:szCs w:val="25"/>
+          <w:shd w:val="clear" w:color="auto" w:fill="F8F8F8"/>
+          <w:lang w:val="es-PE" w:eastAsia="es-PE"/>
+        </w:rPr>
+        <w:t>health</w:t>
+      </w:r>
+      <w:proofErr w:type="spellEnd"/>
+      <w:r>
+        <w:rPr>
+          <w:rFonts w:ascii="Arial" w:eastAsia="Times New Roman" w:hAnsi="Arial" w:cs="Arial"/>
+          <w:b/>
+          <w:bCs/>
+          <w:color w:val="196600"/>
+          <w:sz w:val="25"/>
+          <w:szCs w:val="25"/>
+          <w:shd w:val="clear" w:color="auto" w:fill="F8F8F8"/>
+          <w:lang w:val="es-PE" w:eastAsia="es-PE"/>
+        </w:rPr>
+        <w:t>”) ) OR (("</w:t>
+      </w:r>
+      <w:proofErr w:type="spellStart"/>
+      <w:r>
+        <w:rPr>
+          <w:rFonts w:ascii="Arial" w:eastAsia="Times New Roman" w:hAnsi="Arial" w:cs="Arial"/>
+          <w:b/>
+          <w:bCs/>
+          <w:color w:val="196600"/>
+          <w:sz w:val="25"/>
+          <w:szCs w:val="25"/>
+          <w:shd w:val="clear" w:color="auto" w:fill="F8F8F8"/>
+          <w:lang w:val="es-PE" w:eastAsia="es-PE"/>
+        </w:rPr>
+        <w:t>Abstract</w:t>
+      </w:r>
+      <w:proofErr w:type="spellEnd"/>
+      <w:r>
+        <w:rPr>
+          <w:rFonts w:ascii="Arial" w:eastAsia="Times New Roman" w:hAnsi="Arial" w:cs="Arial"/>
+          <w:b/>
+          <w:bCs/>
+          <w:color w:val="196600"/>
+          <w:sz w:val="25"/>
+          <w:szCs w:val="25"/>
+          <w:shd w:val="clear" w:color="auto" w:fill="F8F8F8"/>
+          <w:lang w:val="es-PE" w:eastAsia="es-PE"/>
+        </w:rPr>
+        <w:t xml:space="preserve">": "software </w:t>
+      </w:r>
+      <w:proofErr w:type="spellStart"/>
+      <w:r>
+        <w:rPr>
+          <w:rFonts w:ascii="Arial" w:eastAsia="Times New Roman" w:hAnsi="Arial" w:cs="Arial"/>
+          <w:b/>
+          <w:bCs/>
+          <w:color w:val="196600"/>
+          <w:sz w:val="25"/>
+          <w:szCs w:val="25"/>
+          <w:shd w:val="clear" w:color="auto" w:fill="F8F8F8"/>
+          <w:lang w:val="es-PE" w:eastAsia="es-PE"/>
+        </w:rPr>
+        <w:t>development</w:t>
+      </w:r>
+      <w:proofErr w:type="spellEnd"/>
+      <w:r>
+        <w:rPr>
+          <w:rFonts w:ascii="Arial" w:eastAsia="Times New Roman" w:hAnsi="Arial" w:cs="Arial"/>
+          <w:b/>
+          <w:bCs/>
+          <w:color w:val="196600"/>
+          <w:sz w:val="25"/>
+          <w:szCs w:val="25"/>
+          <w:shd w:val="clear" w:color="auto" w:fill="F8F8F8"/>
+          <w:lang w:val="es-PE" w:eastAsia="es-PE"/>
+        </w:rPr>
+        <w:t>" OR "</w:t>
+      </w:r>
+      <w:proofErr w:type="spellStart"/>
+      <w:r>
+        <w:rPr>
+          <w:rFonts w:ascii="Arial" w:eastAsia="Times New Roman" w:hAnsi="Arial" w:cs="Arial"/>
+          <w:b/>
+          <w:bCs/>
+          <w:color w:val="196600"/>
+          <w:sz w:val="25"/>
+          <w:szCs w:val="25"/>
+          <w:shd w:val="clear" w:color="auto" w:fill="F8F8F8"/>
+          <w:lang w:val="es-PE" w:eastAsia="es-PE"/>
+        </w:rPr>
+        <w:t>Abstract</w:t>
+      </w:r>
+      <w:proofErr w:type="spellEnd"/>
+      <w:r>
+        <w:rPr>
+          <w:rFonts w:ascii="Arial" w:eastAsia="Times New Roman" w:hAnsi="Arial" w:cs="Arial"/>
+          <w:b/>
+          <w:bCs/>
+          <w:color w:val="196600"/>
+          <w:sz w:val="25"/>
+          <w:szCs w:val="25"/>
+          <w:shd w:val="clear" w:color="auto" w:fill="F8F8F8"/>
+          <w:lang w:val="es-PE" w:eastAsia="es-PE"/>
+        </w:rPr>
+        <w:t xml:space="preserve">": "software </w:t>
+      </w:r>
+      <w:proofErr w:type="spellStart"/>
+      <w:r>
+        <w:rPr>
+          <w:rFonts w:ascii="Arial" w:eastAsia="Times New Roman" w:hAnsi="Arial" w:cs="Arial"/>
+          <w:b/>
+          <w:bCs/>
+          <w:color w:val="196600"/>
+          <w:sz w:val="25"/>
+          <w:szCs w:val="25"/>
+          <w:shd w:val="clear" w:color="auto" w:fill="F8F8F8"/>
+          <w:lang w:val="es-PE" w:eastAsia="es-PE"/>
+        </w:rPr>
+        <w:t>construction</w:t>
+      </w:r>
+      <w:proofErr w:type="spellEnd"/>
+      <w:r>
+        <w:rPr>
+          <w:rFonts w:ascii="Arial" w:eastAsia="Times New Roman" w:hAnsi="Arial" w:cs="Arial"/>
+          <w:b/>
+          <w:bCs/>
+          <w:color w:val="196600"/>
+          <w:sz w:val="25"/>
+          <w:szCs w:val="25"/>
+          <w:shd w:val="clear" w:color="auto" w:fill="F8F8F8"/>
+          <w:lang w:val="es-PE" w:eastAsia="es-PE"/>
+        </w:rPr>
+        <w:t>" OR "</w:t>
+      </w:r>
+      <w:proofErr w:type="spellStart"/>
+      <w:r>
+        <w:rPr>
+          <w:rFonts w:ascii="Arial" w:eastAsia="Times New Roman" w:hAnsi="Arial" w:cs="Arial"/>
+          <w:b/>
+          <w:bCs/>
+          <w:color w:val="196600"/>
+          <w:sz w:val="25"/>
+          <w:szCs w:val="25"/>
+          <w:shd w:val="clear" w:color="auto" w:fill="F8F8F8"/>
+          <w:lang w:val="es-PE" w:eastAsia="es-PE"/>
+        </w:rPr>
+        <w:t>Abstract</w:t>
+      </w:r>
+      <w:proofErr w:type="spellEnd"/>
+      <w:r>
+        <w:rPr>
+          <w:rFonts w:ascii="Arial" w:eastAsia="Times New Roman" w:hAnsi="Arial" w:cs="Arial"/>
+          <w:b/>
+          <w:bCs/>
+          <w:color w:val="196600"/>
+          <w:sz w:val="25"/>
+          <w:szCs w:val="25"/>
+          <w:shd w:val="clear" w:color="auto" w:fill="F8F8F8"/>
+          <w:lang w:val="es-PE" w:eastAsia="es-PE"/>
+        </w:rPr>
+        <w:t>": "software Project*" OR "</w:t>
+      </w:r>
+      <w:proofErr w:type="spellStart"/>
+      <w:r>
+        <w:rPr>
+          <w:rFonts w:ascii="Arial" w:eastAsia="Times New Roman" w:hAnsi="Arial" w:cs="Arial"/>
+          <w:b/>
+          <w:bCs/>
+          <w:color w:val="196600"/>
+          <w:sz w:val="25"/>
+          <w:szCs w:val="25"/>
+          <w:shd w:val="clear" w:color="auto" w:fill="F8F8F8"/>
+          <w:lang w:val="es-PE" w:eastAsia="es-PE"/>
+        </w:rPr>
+        <w:t>Abstract</w:t>
+      </w:r>
+      <w:proofErr w:type="spellEnd"/>
+      <w:r>
+        <w:rPr>
+          <w:rFonts w:ascii="Arial" w:eastAsia="Times New Roman" w:hAnsi="Arial" w:cs="Arial"/>
+          <w:b/>
+          <w:bCs/>
+          <w:color w:val="196600"/>
+          <w:sz w:val="25"/>
+          <w:szCs w:val="25"/>
+          <w:shd w:val="clear" w:color="auto" w:fill="F8F8F8"/>
+          <w:lang w:val="es-PE" w:eastAsia="es-PE"/>
+        </w:rPr>
+        <w:t xml:space="preserve">": "software </w:t>
+      </w:r>
+      <w:proofErr w:type="spellStart"/>
+      <w:r>
+        <w:rPr>
+          <w:rFonts w:ascii="Arial" w:eastAsia="Times New Roman" w:hAnsi="Arial" w:cs="Arial"/>
+          <w:b/>
+          <w:bCs/>
+          <w:color w:val="196600"/>
+          <w:sz w:val="25"/>
+          <w:szCs w:val="25"/>
+          <w:shd w:val="clear" w:color="auto" w:fill="F8F8F8"/>
+          <w:lang w:val="es-PE" w:eastAsia="es-PE"/>
+        </w:rPr>
+        <w:t>process</w:t>
+      </w:r>
+      <w:proofErr w:type="spellEnd"/>
+      <w:r>
+        <w:rPr>
+          <w:rFonts w:ascii="Arial" w:eastAsia="Times New Roman" w:hAnsi="Arial" w:cs="Arial"/>
+          <w:b/>
+          <w:bCs/>
+          <w:color w:val="196600"/>
+          <w:sz w:val="25"/>
+          <w:szCs w:val="25"/>
+          <w:shd w:val="clear" w:color="auto" w:fill="F8F8F8"/>
+          <w:lang w:val="es-PE" w:eastAsia="es-PE"/>
+        </w:rPr>
+        <w:t>*" OR "</w:t>
+      </w:r>
+      <w:proofErr w:type="spellStart"/>
+      <w:r>
+        <w:rPr>
+          <w:rFonts w:ascii="Arial" w:eastAsia="Times New Roman" w:hAnsi="Arial" w:cs="Arial"/>
+          <w:b/>
+          <w:bCs/>
+          <w:color w:val="196600"/>
+          <w:sz w:val="25"/>
+          <w:szCs w:val="25"/>
+          <w:shd w:val="clear" w:color="auto" w:fill="F8F8F8"/>
+          <w:lang w:val="es-PE" w:eastAsia="es-PE"/>
+        </w:rPr>
+        <w:t>Abstract</w:t>
+      </w:r>
+      <w:proofErr w:type="spellEnd"/>
+      <w:r>
+        <w:rPr>
+          <w:rFonts w:ascii="Arial" w:eastAsia="Times New Roman" w:hAnsi="Arial" w:cs="Arial"/>
+          <w:b/>
+          <w:bCs/>
+          <w:color w:val="196600"/>
+          <w:sz w:val="25"/>
+          <w:szCs w:val="25"/>
+          <w:shd w:val="clear" w:color="auto" w:fill="F8F8F8"/>
+          <w:lang w:val="es-PE" w:eastAsia="es-PE"/>
+        </w:rPr>
+        <w:t xml:space="preserve">": "software </w:t>
+      </w:r>
+      <w:proofErr w:type="spellStart"/>
+      <w:r>
+        <w:rPr>
+          <w:rFonts w:ascii="Arial" w:eastAsia="Times New Roman" w:hAnsi="Arial" w:cs="Arial"/>
+          <w:b/>
+          <w:bCs/>
+          <w:color w:val="196600"/>
+          <w:sz w:val="25"/>
+          <w:szCs w:val="25"/>
+          <w:shd w:val="clear" w:color="auto" w:fill="F8F8F8"/>
+          <w:lang w:val="es-PE" w:eastAsia="es-PE"/>
+        </w:rPr>
+        <w:t>engineering</w:t>
+      </w:r>
+      <w:proofErr w:type="spellEnd"/>
+      <w:r>
+        <w:rPr>
+          <w:rFonts w:ascii="Arial" w:eastAsia="Times New Roman" w:hAnsi="Arial" w:cs="Arial"/>
+          <w:b/>
+          <w:bCs/>
+          <w:color w:val="196600"/>
+          <w:sz w:val="25"/>
+          <w:szCs w:val="25"/>
+          <w:shd w:val="clear" w:color="auto" w:fill="F8F8F8"/>
+          <w:lang w:val="es-PE" w:eastAsia="es-PE"/>
+        </w:rPr>
+        <w:t>") AND ("</w:t>
+      </w:r>
+      <w:proofErr w:type="spellStart"/>
+      <w:r>
+        <w:rPr>
+          <w:rFonts w:ascii="Arial" w:eastAsia="Times New Roman" w:hAnsi="Arial" w:cs="Arial"/>
+          <w:b/>
+          <w:bCs/>
+          <w:color w:val="196600"/>
+          <w:sz w:val="25"/>
+          <w:szCs w:val="25"/>
+          <w:shd w:val="clear" w:color="auto" w:fill="F8F8F8"/>
+          <w:lang w:val="es-PE" w:eastAsia="es-PE"/>
+        </w:rPr>
+        <w:t>Abstract</w:t>
+      </w:r>
+      <w:proofErr w:type="spellEnd"/>
+      <w:r>
+        <w:rPr>
+          <w:rFonts w:ascii="Arial" w:eastAsia="Times New Roman" w:hAnsi="Arial" w:cs="Arial"/>
+          <w:b/>
+          <w:bCs/>
+          <w:color w:val="196600"/>
+          <w:sz w:val="25"/>
+          <w:szCs w:val="25"/>
+          <w:shd w:val="clear" w:color="auto" w:fill="F8F8F8"/>
+          <w:lang w:val="es-PE" w:eastAsia="es-PE"/>
+        </w:rPr>
+        <w:t>": "</w:t>
+      </w:r>
+      <w:proofErr w:type="spellStart"/>
+      <w:r>
+        <w:rPr>
+          <w:rFonts w:ascii="Arial" w:eastAsia="Times New Roman" w:hAnsi="Arial" w:cs="Arial"/>
+          <w:b/>
+          <w:bCs/>
+          <w:color w:val="196600"/>
+          <w:sz w:val="25"/>
+          <w:szCs w:val="25"/>
+          <w:shd w:val="clear" w:color="auto" w:fill="F8F8F8"/>
+          <w:lang w:val="es-PE" w:eastAsia="es-PE"/>
+        </w:rPr>
+        <w:t>usability</w:t>
+      </w:r>
+      <w:proofErr w:type="spellEnd"/>
+      <w:r>
+        <w:rPr>
+          <w:rFonts w:ascii="Arial" w:eastAsia="Times New Roman" w:hAnsi="Arial" w:cs="Arial"/>
+          <w:b/>
+          <w:bCs/>
+          <w:color w:val="196600"/>
+          <w:sz w:val="25"/>
+          <w:szCs w:val="25"/>
+          <w:shd w:val="clear" w:color="auto" w:fill="F8F8F8"/>
+          <w:lang w:val="es-PE" w:eastAsia="es-PE"/>
+        </w:rPr>
+        <w:t>" OR "</w:t>
+      </w:r>
+      <w:proofErr w:type="spellStart"/>
+      <w:r>
+        <w:rPr>
+          <w:rFonts w:ascii="Arial" w:eastAsia="Times New Roman" w:hAnsi="Arial" w:cs="Arial"/>
+          <w:b/>
+          <w:bCs/>
+          <w:color w:val="196600"/>
+          <w:sz w:val="25"/>
+          <w:szCs w:val="25"/>
+          <w:shd w:val="clear" w:color="auto" w:fill="F8F8F8"/>
+          <w:lang w:val="es-PE" w:eastAsia="es-PE"/>
+        </w:rPr>
+        <w:t>Abstract</w:t>
+      </w:r>
+      <w:proofErr w:type="spellEnd"/>
+      <w:r>
+        <w:rPr>
+          <w:rFonts w:ascii="Arial" w:eastAsia="Times New Roman" w:hAnsi="Arial" w:cs="Arial"/>
+          <w:b/>
+          <w:bCs/>
+          <w:color w:val="196600"/>
+          <w:sz w:val="25"/>
+          <w:szCs w:val="25"/>
+          <w:shd w:val="clear" w:color="auto" w:fill="F8F8F8"/>
+          <w:lang w:val="es-PE" w:eastAsia="es-PE"/>
+        </w:rPr>
+        <w:t>": "usable") AND ( "</w:t>
+      </w:r>
+      <w:proofErr w:type="spellStart"/>
+      <w:r>
+        <w:rPr>
+          <w:rFonts w:ascii="Arial" w:eastAsia="Times New Roman" w:hAnsi="Arial" w:cs="Arial"/>
+          <w:b/>
+          <w:bCs/>
+          <w:color w:val="196600"/>
+          <w:sz w:val="25"/>
+          <w:szCs w:val="25"/>
+          <w:shd w:val="clear" w:color="auto" w:fill="F8F8F8"/>
+          <w:lang w:val="es-PE" w:eastAsia="es-PE"/>
+        </w:rPr>
+        <w:t>Abstract</w:t>
+      </w:r>
+      <w:proofErr w:type="spellEnd"/>
+      <w:r>
+        <w:rPr>
+          <w:rFonts w:ascii="Arial" w:eastAsia="Times New Roman" w:hAnsi="Arial" w:cs="Arial"/>
+          <w:b/>
+          <w:bCs/>
+          <w:color w:val="196600"/>
+          <w:sz w:val="25"/>
+          <w:szCs w:val="25"/>
+          <w:shd w:val="clear" w:color="auto" w:fill="F8F8F8"/>
+          <w:lang w:val="es-PE" w:eastAsia="es-PE"/>
+        </w:rPr>
+        <w:t>": "medical" OR "</w:t>
+      </w:r>
+      <w:proofErr w:type="spellStart"/>
+      <w:r>
+        <w:rPr>
+          <w:rFonts w:ascii="Arial" w:eastAsia="Times New Roman" w:hAnsi="Arial" w:cs="Arial"/>
+          <w:b/>
+          <w:bCs/>
+          <w:color w:val="196600"/>
+          <w:sz w:val="25"/>
+          <w:szCs w:val="25"/>
+          <w:shd w:val="clear" w:color="auto" w:fill="F8F8F8"/>
+          <w:lang w:val="es-PE" w:eastAsia="es-PE"/>
+        </w:rPr>
+        <w:t>Abstract</w:t>
+      </w:r>
+      <w:proofErr w:type="spellEnd"/>
+      <w:r>
+        <w:rPr>
+          <w:rFonts w:ascii="Arial" w:eastAsia="Times New Roman" w:hAnsi="Arial" w:cs="Arial"/>
+          <w:b/>
+          <w:bCs/>
+          <w:color w:val="196600"/>
+          <w:sz w:val="25"/>
+          <w:szCs w:val="25"/>
+          <w:shd w:val="clear" w:color="auto" w:fill="F8F8F8"/>
+          <w:lang w:val="es-PE" w:eastAsia="es-PE"/>
+        </w:rPr>
+        <w:t>": “</w:t>
+      </w:r>
+      <w:proofErr w:type="spellStart"/>
+      <w:r>
+        <w:rPr>
+          <w:rFonts w:ascii="Arial" w:eastAsia="Times New Roman" w:hAnsi="Arial" w:cs="Arial"/>
+          <w:b/>
+          <w:bCs/>
+          <w:color w:val="196600"/>
+          <w:sz w:val="25"/>
+          <w:szCs w:val="25"/>
+          <w:shd w:val="clear" w:color="auto" w:fill="F8F8F8"/>
+          <w:lang w:val="es-PE" w:eastAsia="es-PE"/>
+        </w:rPr>
+        <w:t>health</w:t>
+      </w:r>
+      <w:proofErr w:type="spellEnd"/>
+      <w:r>
+        <w:rPr>
+          <w:rFonts w:ascii="Arial" w:eastAsia="Times New Roman" w:hAnsi="Arial" w:cs="Arial"/>
+          <w:b/>
+          <w:bCs/>
+          <w:color w:val="196600"/>
+          <w:sz w:val="25"/>
+          <w:szCs w:val="25"/>
+          <w:shd w:val="clear" w:color="auto" w:fill="F8F8F8"/>
+          <w:lang w:val="es-PE" w:eastAsia="es-PE"/>
+        </w:rPr>
+        <w:t>”) ) ) </w:t>
+      </w:r>
+    </w:p>
+    <w:p>
+      <w:pPr>
+        <w:spacing w:line="240" w:lineRule="auto"/>
+      </w:pPr>
+    </w:p>
+    <w:p>
+      <w:pPr>
+        <w:shd w:val="clear" w:color="auto" w:fill="F8F8F8"/>
+        <w:spacing w:after="0" w:line="240" w:lineRule="auto"/>
+        <w:rPr>
+          <w:rFonts w:ascii="Arial" w:eastAsia="Times New Roman" w:hAnsi="Arial" w:cs="Arial"/>
+          <w:color w:val="333333"/>
+          <w:sz w:val="24"/>
+          <w:szCs w:val="24"/>
+          <w:lang w:val="es-PE" w:eastAsia="es-PE"/>
+        </w:rPr>
+      </w:pPr>
+      <w:r>
+        <w:rPr>
+          <w:rFonts w:ascii="Arial" w:eastAsia="Times New Roman" w:hAnsi="Arial" w:cs="Arial"/>
+          <w:color w:val="333333"/>
+          <w:sz w:val="24"/>
+          <w:szCs w:val="24"/>
+          <w:lang w:val="es-PE" w:eastAsia="es-PE"/>
+        </w:rPr>
+        <w:br/>
+      </w:r>
+      <w:r>
+        <w:rPr>
+          <w:rFonts w:ascii="Arial" w:eastAsia="Times New Roman" w:hAnsi="Arial" w:cs="Arial"/>
+          <w:color w:val="333333"/>
+          <w:sz w:val="24"/>
+          <w:szCs w:val="24"/>
+        </w:rPr>
+        <w:object w:dxaOrig="225" w:dyaOrig="225">
+          <v:shapetype id="_x0000_t75" coordsize="21600,21600" o:spt="75" o:preferrelative="t" path="m@4@5l@4@11@9@11@9@5xe" filled="f" stroked="f">
+            <v:stroke joinstyle="miter"/>
+            <v:formulas>
+              <v:f eqn="if lineDrawn pixelLineWidth 0"/>
+              <v:f eqn="sum @0 1 0"/>
+              <v:f eqn="sum 0 0 @1"/>
+              <v:f eqn="prod @2 1 2"/>
+              <v:f eqn="prod @3 21600 pixelWidth"/>
+              <v:f eqn="prod @3 21600 pixelHeight"/>
+              <v:f eqn="sum @0 0 1"/>
+              <v:f eqn="prod @6 1 2"/>
+              <v:f eqn="prod @7 21600 pixelWidth"/>
+              <v:f eqn="sum @8 21600 0"/>
+              <v:f eqn="prod @7 21600 pixelHeight"/>
+              <v:f eqn="sum @10 21600 0"/>
+            </v:formulas>
+            <v:path o:extrusionok="f" gradientshapeok="t" o:connecttype="rect"/>
+            <o:lock v:ext="edit" aspectratio="t"/>
+          </v:shapetype>
+          <v:shape id="_x0000_i1030" type="#_x0000_t75" style="width:20.05pt;height:18.15pt" o:ole="">
+            <v:imagedata r:id="rId5" o:title=""/>
+          </v:shape>
+          <w:control r:id="rId6" w:name="DefaultOcxName" w:shapeid="_x0000_i1030"/>
+        </w:object>
+      </w:r>
+      <w:proofErr w:type="spellStart"/>
+      <w:r>
+        <w:rPr>
+          <w:rFonts w:ascii="Arial" w:eastAsia="Times New Roman" w:hAnsi="Arial" w:cs="Arial"/>
+          <w:color w:val="333333"/>
+          <w:sz w:val="24"/>
+          <w:szCs w:val="24"/>
+          <w:lang w:val="es-PE" w:eastAsia="es-PE"/>
+        </w:rPr>
+        <w:t>Conferences</w:t>
+      </w:r>
+      <w:proofErr w:type="spellEnd"/>
+      <w:r>
+        <w:rPr>
+          <w:rFonts w:ascii="Arial" w:eastAsia="Times New Roman" w:hAnsi="Arial" w:cs="Arial"/>
+          <w:color w:val="333333"/>
+          <w:sz w:val="24"/>
+          <w:szCs w:val="24"/>
+          <w:lang w:val="es-PE" w:eastAsia="es-PE"/>
+        </w:rPr>
+        <w:t xml:space="preserve"> (16)</w:t>
+      </w:r>
+    </w:p>
+    <w:p>
+      <w:pPr>
+        <w:shd w:val="clear" w:color="auto" w:fill="F8F8F8"/>
+        <w:spacing w:after="0" w:line="240" w:lineRule="auto"/>
+        <w:rPr>
+          <w:rFonts w:ascii="Arial" w:eastAsia="Times New Roman" w:hAnsi="Arial" w:cs="Arial"/>
+          <w:color w:val="333333"/>
+          <w:sz w:val="24"/>
+          <w:szCs w:val="24"/>
+          <w:lang w:val="es-PE" w:eastAsia="es-PE"/>
+        </w:rPr>
+      </w:pPr>
+      <w:r>
+        <w:rPr>
+          <w:rFonts w:ascii="Arial" w:eastAsia="Times New Roman" w:hAnsi="Arial" w:cs="Arial"/>
+          <w:color w:val="333333"/>
+          <w:sz w:val="24"/>
+          <w:szCs w:val="24"/>
+        </w:rPr>
+        <w:object w:dxaOrig="225" w:dyaOrig="225">
+          <v:shape id="_x0000_i1033" type="#_x0000_t75" style="width:20.05pt;height:18.15pt" o:ole="">
+            <v:imagedata r:id="rId5" o:title=""/>
+          </v:shape>
+          <w:control r:id="rId7" w:name="DefaultOcxName1" w:shapeid="_x0000_i1033"/>
+        </w:object>
+      </w:r>
+      <w:proofErr w:type="spellStart"/>
+      <w:r>
+        <w:rPr>
+          <w:rFonts w:ascii="Arial" w:eastAsia="Times New Roman" w:hAnsi="Arial" w:cs="Arial"/>
+          <w:color w:val="333333"/>
+          <w:sz w:val="24"/>
+          <w:szCs w:val="24"/>
+          <w:lang w:val="es-PE" w:eastAsia="es-PE"/>
+        </w:rPr>
+        <w:t>Journals</w:t>
+      </w:r>
+      <w:proofErr w:type="spellEnd"/>
+      <w:r>
+        <w:rPr>
+          <w:rFonts w:ascii="Arial" w:eastAsia="Times New Roman" w:hAnsi="Arial" w:cs="Arial"/>
+          <w:color w:val="333333"/>
+          <w:sz w:val="24"/>
+          <w:szCs w:val="24"/>
+          <w:lang w:val="es-PE" w:eastAsia="es-PE"/>
+        </w:rPr>
+        <w:t xml:space="preserve"> (2)</w:t>
+      </w:r>
+    </w:p>
+    <w:p>
+      <w:pPr>
+        <w:spacing w:line="240" w:lineRule="auto"/>
+      </w:pPr>
+    </w:p>
+    <w:p>
+      <w:pPr>
+        <w:spacing w:line="240" w:lineRule="auto"/>
+      </w:pPr>
+    </w:p>
+    <w:p>
+      <w:pPr>
+        <w:spacing w:line="240" w:lineRule="auto"/>
+      </w:pPr>
+      <w:r>
+        <w:t xml:space="preserve">Para </w:t>
+      </w:r>
+      <w:proofErr w:type="spellStart"/>
+      <w:r>
+        <w:t>Pudmed</w:t>
+      </w:r>
+      <w:proofErr w:type="spellEnd"/>
+      <w:r>
+        <w:t xml:space="preserve"> </w:t>
+      </w:r>
+    </w:p>
+    <w:p>
+      <w:pPr>
+        <w:spacing w:line="240" w:lineRule="auto"/>
+      </w:pPr>
+      <w:r>
+        <w:t xml:space="preserve"> (("software </w:t>
+      </w:r>
+      <w:proofErr w:type="spellStart"/>
+      <w:r>
+        <w:t>development</w:t>
+      </w:r>
+      <w:proofErr w:type="spellEnd"/>
+      <w:r>
+        <w:t>"[</w:t>
+      </w:r>
+      <w:proofErr w:type="spellStart"/>
+      <w:r>
+        <w:t>Title</w:t>
+      </w:r>
+      <w:proofErr w:type="spellEnd"/>
+      <w:r>
+        <w:t>/</w:t>
+      </w:r>
+      <w:proofErr w:type="spellStart"/>
+      <w:r>
+        <w:t>Abstract</w:t>
+      </w:r>
+      <w:proofErr w:type="spellEnd"/>
+      <w:r>
+        <w:t xml:space="preserve">]) OR ("software </w:t>
+      </w:r>
+      <w:proofErr w:type="spellStart"/>
+      <w:r>
+        <w:t>construction</w:t>
+      </w:r>
+      <w:proofErr w:type="spellEnd"/>
+      <w:r>
+        <w:t>"[</w:t>
+      </w:r>
+      <w:proofErr w:type="spellStart"/>
+      <w:r>
+        <w:t>Title</w:t>
+      </w:r>
+      <w:proofErr w:type="spellEnd"/>
+      <w:r>
+        <w:t>/</w:t>
+      </w:r>
+      <w:proofErr w:type="spellStart"/>
+      <w:r>
+        <w:t>Abstract</w:t>
+      </w:r>
+      <w:proofErr w:type="spellEnd"/>
+      <w:r>
+        <w:t>]) OR ("software Project*"[</w:t>
+      </w:r>
+      <w:proofErr w:type="spellStart"/>
+      <w:r>
+        <w:t>Title</w:t>
+      </w:r>
+      <w:proofErr w:type="spellEnd"/>
+      <w:r>
+        <w:t>/</w:t>
+      </w:r>
+      <w:proofErr w:type="spellStart"/>
+      <w:r>
+        <w:t>Abstract</w:t>
+      </w:r>
+      <w:proofErr w:type="spellEnd"/>
+      <w:r>
+        <w:t xml:space="preserve">]) OR ("software </w:t>
+      </w:r>
+      <w:proofErr w:type="spellStart"/>
+      <w:r>
+        <w:t>process</w:t>
+      </w:r>
+      <w:proofErr w:type="spellEnd"/>
+      <w:r>
+        <w:t>*"[</w:t>
+      </w:r>
+      <w:proofErr w:type="spellStart"/>
+      <w:r>
+        <w:t>Title</w:t>
+      </w:r>
+      <w:proofErr w:type="spellEnd"/>
+      <w:r>
+        <w:t>/</w:t>
+      </w:r>
+      <w:proofErr w:type="spellStart"/>
+      <w:r>
+        <w:t>Abstract</w:t>
+      </w:r>
+      <w:proofErr w:type="spellEnd"/>
+      <w:r>
+        <w:t xml:space="preserve">]) OR ("software </w:t>
+      </w:r>
+      <w:proofErr w:type="spellStart"/>
+      <w:r>
+        <w:t>engineering</w:t>
+      </w:r>
+      <w:proofErr w:type="spellEnd"/>
+      <w:r>
+        <w:t>"[</w:t>
+      </w:r>
+      <w:proofErr w:type="spellStart"/>
+      <w:r>
+        <w:t>Title</w:t>
+      </w:r>
+      <w:proofErr w:type="spellEnd"/>
+      <w:r>
+        <w:t>/</w:t>
+      </w:r>
+      <w:proofErr w:type="spellStart"/>
+      <w:r>
+        <w:t>Abstract</w:t>
+      </w:r>
+      <w:proofErr w:type="spellEnd"/>
+      <w:r>
+        <w:t>])AND( "</w:t>
+      </w:r>
+      <w:proofErr w:type="spellStart"/>
+      <w:r>
+        <w:t>usability</w:t>
+      </w:r>
+      <w:proofErr w:type="spellEnd"/>
+      <w:r>
+        <w:t>"[</w:t>
+      </w:r>
+      <w:proofErr w:type="spellStart"/>
+      <w:r>
+        <w:t>Title</w:t>
+      </w:r>
+      <w:proofErr w:type="spellEnd"/>
+      <w:r>
+        <w:t>/</w:t>
+      </w:r>
+      <w:proofErr w:type="spellStart"/>
+      <w:r>
+        <w:t>Abstract</w:t>
+      </w:r>
+      <w:proofErr w:type="spellEnd"/>
+      <w:r>
+        <w:t>] OR "usable"[</w:t>
+      </w:r>
+      <w:proofErr w:type="spellStart"/>
+      <w:r>
+        <w:t>Title</w:t>
+      </w:r>
+      <w:proofErr w:type="spellEnd"/>
+      <w:r>
+        <w:t>/</w:t>
+      </w:r>
+      <w:proofErr w:type="spellStart"/>
+      <w:r>
+        <w:t>Abstract</w:t>
+      </w:r>
+      <w:proofErr w:type="spellEnd"/>
+      <w:r>
+        <w:t>]) AND ("medical"[</w:t>
+      </w:r>
+      <w:proofErr w:type="spellStart"/>
+      <w:r>
+        <w:t>Title</w:t>
+      </w:r>
+      <w:proofErr w:type="spellEnd"/>
+      <w:r>
+        <w:t>/</w:t>
+      </w:r>
+      <w:proofErr w:type="spellStart"/>
+      <w:r>
+        <w:t>Abstract</w:t>
+      </w:r>
+      <w:proofErr w:type="spellEnd"/>
+      <w:r>
+        <w:t>] OR “</w:t>
+      </w:r>
+      <w:proofErr w:type="spellStart"/>
+      <w:r>
+        <w:t>health</w:t>
+      </w:r>
+      <w:proofErr w:type="spellEnd"/>
+      <w:r>
+        <w:t>”[</w:t>
+      </w:r>
+      <w:proofErr w:type="spellStart"/>
+      <w:r>
+        <w:t>Title</w:t>
+      </w:r>
+      <w:proofErr w:type="spellEnd"/>
+      <w:r>
+        <w:t>/</w:t>
+      </w:r>
+      <w:proofErr w:type="spellStart"/>
+      <w:r>
+        <w:t>Abstract</w:t>
+      </w:r>
+      <w:proofErr w:type="spellEnd"/>
+      <w:r>
+        <w:t>]))</w:t>
+      </w:r>
+    </w:p>
+    <w:p>
+      <w:pPr>
+        <w:spacing w:line="240" w:lineRule="auto"/>
+      </w:pPr>
+      <w:r>
+        <w:lastRenderedPageBreak/>
+        <w:t xml:space="preserve">Resultado </w:t>
+      </w:r>
+      <w:r>
+        <w:t>5</w:t>
+      </w:r>
+      <w:r>
+        <w:t>6</w:t>
+      </w:r>
+      <w:bookmarkStart w:id="1" w:name="_GoBack"/>
+      <w:bookmarkEnd w:id="1"/>
+      <w:r>
+        <w:t xml:space="preserve"> articulos</w:t>
+      </w:r>
+    </w:p>
+    <w:p>
+      <w:pPr>
+        <w:spacing w:line="240" w:lineRule="auto"/>
+      </w:pPr>
+    </w:p>
+    <w:p>
+      <w:pPr>
+        <w:spacing w:line="240" w:lineRule="auto"/>
+      </w:pPr>
     </w:p>
     <w:p>
       <w:pPr>
@@ -1427,7 +3849,30 @@
       <w:contextualSpacing/>
     </w:pPr>
   </w:style>
+  <w:style w:type="character" w:customStyle="1" w:styleId="d-flex">
+    <w:name w:val="d-flex"/>
+    <w:basedOn w:val="Fuentedeprrafopredeter"/>
+    <w:rsid w:val="007A28A9"/>
+  </w:style>
+  <w:style w:type="character" w:customStyle="1" w:styleId="history-span">
+    <w:name w:val="history-span"/>
+    <w:basedOn w:val="Fuentedeprrafopredeter"/>
+    <w:rsid w:val="007A28A9"/>
+  </w:style>
+  <w:style w:type="character" w:customStyle="1" w:styleId="breadcrumb-title">
+    <w:name w:val="breadcrumb-title"/>
+    <w:basedOn w:val="Fuentedeprrafopredeter"/>
+    <w:rsid w:val="008376B3"/>
+  </w:style>
 </w:styles>
+</file>
+
+<file path=word/activeX/activeX1.xml><?xml version="1.0" encoding="utf-8"?>
+<ax:ocx xmlns:ax="http://schemas.microsoft.com/office/2006/activeX" xmlns:r="http://schemas.openxmlformats.org/officeDocument/2006/relationships" ax:classid="{5512D116-5CC6-11CF-8D67-00AA00BDCE1D}" ax:persistence="persistStream" r:id="rId1"/>
+</file>
+
+<file path=word/activeX/activeX2.xml><?xml version="1.0" encoding="utf-8"?>
+<ax:ocx xmlns:ax="http://schemas.microsoft.com/office/2006/activeX" xmlns:r="http://schemas.openxmlformats.org/officeDocument/2006/relationships" ax:classid="{5512D116-5CC6-11CF-8D67-00AA00BDCE1D}" ax:persistence="persistStream" r:id="rId1"/>
 </file>
 
 <file path=word/theme/theme1.xml><?xml version="1.0" encoding="utf-8"?>

</xml_diff>